<commit_message>
New chages in file
</commit_message>
<xml_diff>
--- a/GitHubSteps.docx
+++ b/GitHubSteps.docx
@@ -632,6 +632,17 @@
       <w:r>
         <w:t xml:space="preserve">once cloned </w:t>
       </w:r>
+      <w:r>
+        <w:t xml:space="preserve">with </w:t>
+      </w:r>
+      <w:proofErr w:type="spellStart"/>
+      <w:r>
+        <w:t>url</w:t>
+      </w:r>
+      <w:proofErr w:type="spellEnd"/>
+      <w:r>
+        <w:t xml:space="preserve"> in your master folder, you will see a folder name as git name will created.</w:t>
+      </w:r>
     </w:p>
     <w:p>
       <w:pPr>
@@ -665,43 +676,36 @@
     <w:p>
       <w:pPr>
         <w:pStyle w:val="ListParagraph"/>
+        <w:ind w:left="2160"/>
+      </w:pPr>
+    </w:p>
+    <w:p>
+      <w:pPr>
+        <w:pStyle w:val="ListParagraph"/>
+        <w:ind w:left="1440"/>
+      </w:pPr>
+    </w:p>
+    <w:p>
+      <w:pPr>
+        <w:pStyle w:val="ListParagraph"/>
+        <w:ind w:left="1440"/>
+      </w:pPr>
+    </w:p>
+    <w:p>
+      <w:pPr>
+        <w:pStyle w:val="ListParagraph"/>
+        <w:ind w:left="1440"/>
+      </w:pPr>
+    </w:p>
+    <w:p>
+      <w:pPr>
+        <w:pStyle w:val="ListParagraph"/>
         <w:numPr>
           <w:ilvl w:val="1"/>
           <w:numId w:val="1"/>
         </w:numPr>
       </w:pPr>
       <w:r>
-        <w:t>git commit -m "(committed message)</w:t>
-      </w:r>
-    </w:p>
-    <w:p>
-      <w:pPr>
-        <w:pStyle w:val="ListParagraph"/>
-        <w:ind w:left="1440"/>
-      </w:pPr>
-    </w:p>
-    <w:p>
-      <w:pPr>
-        <w:pStyle w:val="ListParagraph"/>
-        <w:ind w:left="1440"/>
-      </w:pPr>
-    </w:p>
-    <w:p>
-      <w:pPr>
-        <w:pStyle w:val="ListParagraph"/>
-        <w:ind w:left="1440"/>
-      </w:pPr>
-    </w:p>
-    <w:p>
-      <w:pPr>
-        <w:pStyle w:val="ListParagraph"/>
-        <w:numPr>
-          <w:ilvl w:val="1"/>
-          <w:numId w:val="1"/>
-        </w:numPr>
-      </w:pPr>
-      <w:r>
-        <w:lastRenderedPageBreak/>
         <w:t xml:space="preserve">git status </w:t>
       </w:r>
     </w:p>
@@ -796,7 +800,6 @@
                                 <w:szCs w:val="18"/>
                               </w:rPr>
                             </w:pPr>
-                            <w:bookmarkStart w:id="0" w:name="_GoBack"/>
                           </w:p>
                           <w:p>
                             <w:pPr>
@@ -961,7 +964,6 @@
                               </w:rPr>
                               <w:t>new file:   GitHubSteps.docx</w:t>
                             </w:r>
-                            <w:bookmarkEnd w:id="0"/>
                           </w:p>
                         </w:txbxContent>
                       </wps:txbx>
@@ -1001,7 +1003,6 @@
                           <w:szCs w:val="18"/>
                         </w:rPr>
                       </w:pPr>
-                      <w:bookmarkStart w:id="1" w:name="_GoBack"/>
                     </w:p>
                     <w:p>
                       <w:pPr>
@@ -1166,7 +1167,6 @@
                         </w:rPr>
                         <w:t>new file:   GitHubSteps.docx</w:t>
                       </w:r>
-                      <w:bookmarkEnd w:id="1"/>
                     </w:p>
                   </w:txbxContent>
                 </v:textbox>
@@ -1243,8 +1243,389 @@
         </w:numPr>
       </w:pPr>
       <w:r>
-        <w:t>git push -u origin master</w:t>
-      </w:r>
+        <w:t>git commit -m "(committed message)</w:t>
+      </w:r>
+    </w:p>
+    <w:p>
+      <w:pPr>
+        <w:pStyle w:val="ListParagraph"/>
+        <w:ind w:left="2160"/>
+      </w:pPr>
+      <w:r>
+        <w:rPr>
+          <w:rFonts w:ascii="Lucida Console" w:hAnsi="Lucida Console" w:cs="Lucida Console"/>
+          <w:noProof/>
+          <w:sz w:val="18"/>
+          <w:szCs w:val="18"/>
+          <w:lang w:eastAsia="en-IN"/>
+        </w:rPr>
+        <mc:AlternateContent>
+          <mc:Choice Requires="wps">
+            <w:drawing>
+              <wp:anchor distT="0" distB="0" distL="114300" distR="114300" simplePos="0" relativeHeight="251664384" behindDoc="0" locked="0" layoutInCell="1" allowOverlap="1" wp14:anchorId="5AA15FA1" wp14:editId="7BDE991F">
+                <wp:simplePos x="0" y="0"/>
+                <wp:positionH relativeFrom="margin">
+                  <wp:align>center</wp:align>
+                </wp:positionH>
+                <wp:positionV relativeFrom="paragraph">
+                  <wp:posOffset>7621</wp:posOffset>
+                </wp:positionV>
+                <wp:extent cx="4400550" cy="1152525"/>
+                <wp:effectExtent l="0" t="0" r="19050" b="28575"/>
+                <wp:wrapNone/>
+                <wp:docPr id="5" name="Rectangle 5"/>
+                <wp:cNvGraphicFramePr/>
+                <a:graphic xmlns:a="http://schemas.openxmlformats.org/drawingml/2006/main">
+                  <a:graphicData uri="http://schemas.microsoft.com/office/word/2010/wordprocessingShape">
+                    <wps:wsp>
+                      <wps:cNvSpPr/>
+                      <wps:spPr>
+                        <a:xfrm>
+                          <a:off x="0" y="0"/>
+                          <a:ext cx="4400550" cy="1152525"/>
+                        </a:xfrm>
+                        <a:prstGeom prst="rect">
+                          <a:avLst/>
+                        </a:prstGeom>
+                      </wps:spPr>
+                      <wps:style>
+                        <a:lnRef idx="2">
+                          <a:schemeClr val="accent6"/>
+                        </a:lnRef>
+                        <a:fillRef idx="1">
+                          <a:schemeClr val="lt1"/>
+                        </a:fillRef>
+                        <a:effectRef idx="0">
+                          <a:schemeClr val="accent6"/>
+                        </a:effectRef>
+                        <a:fontRef idx="minor">
+                          <a:schemeClr val="dk1"/>
+                        </a:fontRef>
+                      </wps:style>
+                      <wps:txbx>
+                        <w:txbxContent>
+                          <w:p>
+                            <w:pPr>
+                              <w:pStyle w:val="ListParagraph"/>
+                              <w:autoSpaceDE w:val="0"/>
+                              <w:autoSpaceDN w:val="0"/>
+                              <w:adjustRightInd w:val="0"/>
+                              <w:spacing w:after="0" w:line="240" w:lineRule="auto"/>
+                              <w:rPr>
+                                <w:rFonts w:ascii="Lucida Console" w:hAnsi="Lucida Console" w:cs="Lucida Console"/>
+                                <w:sz w:val="18"/>
+                                <w:szCs w:val="18"/>
+                              </w:rPr>
+                            </w:pPr>
+                          </w:p>
+                          <w:p>
+                            <w:pPr>
+                              <w:autoSpaceDE w:val="0"/>
+                              <w:autoSpaceDN w:val="0"/>
+                              <w:adjustRightInd w:val="0"/>
+                              <w:spacing w:after="0" w:line="240" w:lineRule="auto"/>
+                              <w:rPr>
+                                <w:rFonts w:ascii="Lucida Console" w:hAnsi="Lucida Console" w:cs="Lucida Console"/>
+                                <w:sz w:val="18"/>
+                                <w:szCs w:val="18"/>
+                              </w:rPr>
+                            </w:pPr>
+                            <w:r>
+                              <w:rPr>
+                                <w:rFonts w:ascii="Lucida Console" w:hAnsi="Lucida Console" w:cs="Lucida Console"/>
+                                <w:sz w:val="18"/>
+                                <w:szCs w:val="18"/>
+                              </w:rPr>
+                              <w:t>git commit -m "Git creation commands" GitHubSteps.docx</w:t>
+                            </w:r>
+                          </w:p>
+                          <w:p>
+                            <w:pPr>
+                              <w:autoSpaceDE w:val="0"/>
+                              <w:autoSpaceDN w:val="0"/>
+                              <w:adjustRightInd w:val="0"/>
+                              <w:spacing w:after="0" w:line="240" w:lineRule="auto"/>
+                              <w:rPr>
+                                <w:rFonts w:ascii="Lucida Console" w:hAnsi="Lucida Console" w:cs="Lucida Console"/>
+                                <w:sz w:val="18"/>
+                                <w:szCs w:val="18"/>
+                              </w:rPr>
+                            </w:pPr>
+                            <w:r>
+                              <w:rPr>
+                                <w:rFonts w:ascii="Lucida Console" w:hAnsi="Lucida Console" w:cs="Lucida Console"/>
+                                <w:sz w:val="18"/>
+                                <w:szCs w:val="18"/>
+                              </w:rPr>
+                              <w:t>[master 3c17e86] Git creation commands</w:t>
+                            </w:r>
+                          </w:p>
+                          <w:p>
+                            <w:pPr>
+                              <w:autoSpaceDE w:val="0"/>
+                              <w:autoSpaceDN w:val="0"/>
+                              <w:adjustRightInd w:val="0"/>
+                              <w:spacing w:after="0" w:line="240" w:lineRule="auto"/>
+                              <w:rPr>
+                                <w:rFonts w:ascii="Lucida Console" w:hAnsi="Lucida Console" w:cs="Lucida Console"/>
+                                <w:sz w:val="18"/>
+                                <w:szCs w:val="18"/>
+                              </w:rPr>
+                            </w:pPr>
+                            <w:r>
+                              <w:rPr>
+                                <w:rFonts w:ascii="Lucida Console" w:hAnsi="Lucida Console" w:cs="Lucida Console"/>
+                                <w:sz w:val="18"/>
+                                <w:szCs w:val="18"/>
+                              </w:rPr>
+                              <w:t xml:space="preserve"> 1 file changed, 0 insertions</w:t>
+                            </w:r>
+                            <w:r>
+                              <w:rPr>
+                                <w:rFonts w:ascii="Lucida Console" w:hAnsi="Lucida Console" w:cs="Lucida Console"/>
+                                <w:sz w:val="18"/>
+                                <w:szCs w:val="18"/>
+                              </w:rPr>
+                              <w:t xml:space="preserve"> </w:t>
+                            </w:r>
+                            <w:r>
+                              <w:rPr>
+                                <w:rFonts w:ascii="Lucida Console" w:hAnsi="Lucida Console" w:cs="Lucida Console"/>
+                                <w:sz w:val="18"/>
+                                <w:szCs w:val="18"/>
+                              </w:rPr>
+                              <w:t>(+), 0 deletions</w:t>
+                            </w:r>
+                            <w:r>
+                              <w:rPr>
+                                <w:rFonts w:ascii="Lucida Console" w:hAnsi="Lucida Console" w:cs="Lucida Console"/>
+                                <w:sz w:val="18"/>
+                                <w:szCs w:val="18"/>
+                              </w:rPr>
+                              <w:t xml:space="preserve"> </w:t>
+                            </w:r>
+                            <w:r>
+                              <w:rPr>
+                                <w:rFonts w:ascii="Lucida Console" w:hAnsi="Lucida Console" w:cs="Lucida Console"/>
+                                <w:sz w:val="18"/>
+                                <w:szCs w:val="18"/>
+                              </w:rPr>
+                              <w:t>(-)</w:t>
+                            </w:r>
+                          </w:p>
+                          <w:p>
+                            <w:pPr>
+                              <w:pStyle w:val="ListParagraph"/>
+                              <w:ind w:left="2160"/>
+                            </w:pPr>
+                            <w:r>
+                              <w:rPr>
+                                <w:rFonts w:ascii="Lucida Console" w:hAnsi="Lucida Console" w:cs="Lucida Console"/>
+                                <w:sz w:val="18"/>
+                                <w:szCs w:val="18"/>
+                              </w:rPr>
+                              <w:t xml:space="preserve"> create mode 100644 GitHubSteps.docx</w:t>
+                            </w:r>
+                          </w:p>
+                          <w:p>
+                            <w:pPr>
+                              <w:pStyle w:val="ListParagraph"/>
+                              <w:autoSpaceDE w:val="0"/>
+                              <w:autoSpaceDN w:val="0"/>
+                              <w:adjustRightInd w:val="0"/>
+                              <w:spacing w:after="0" w:line="240" w:lineRule="auto"/>
+                            </w:pPr>
+                          </w:p>
+                        </w:txbxContent>
+                      </wps:txbx>
+                      <wps:bodyPr rot="0" spcFirstLastPara="0" vertOverflow="overflow" horzOverflow="overflow" vert="horz" wrap="square" lIns="91440" tIns="45720" rIns="91440" bIns="45720" numCol="1" spcCol="0" rtlCol="0" fromWordArt="0" anchor="ctr" anchorCtr="0" forceAA="0" compatLnSpc="1">
+                        <a:prstTxWarp prst="textNoShape">
+                          <a:avLst/>
+                        </a:prstTxWarp>
+                        <a:noAutofit/>
+                      </wps:bodyPr>
+                    </wps:wsp>
+                  </a:graphicData>
+                </a:graphic>
+                <wp14:sizeRelH relativeFrom="margin">
+                  <wp14:pctWidth>0</wp14:pctWidth>
+                </wp14:sizeRelH>
+                <wp14:sizeRelV relativeFrom="margin">
+                  <wp14:pctHeight>0</wp14:pctHeight>
+                </wp14:sizeRelV>
+              </wp:anchor>
+            </w:drawing>
+          </mc:Choice>
+          <mc:Fallback>
+            <w:pict>
+              <v:rect w14:anchorId="5AA15FA1" id="Rectangle 5" o:spid="_x0000_s1027" style="position:absolute;left:0;text-align:left;margin-left:0;margin-top:.6pt;width:346.5pt;height:90.75pt;z-index:251664384;visibility:visible;mso-wrap-style:square;mso-width-percent:0;mso-height-percent:0;mso-wrap-distance-left:9pt;mso-wrap-distance-top:0;mso-wrap-distance-right:9pt;mso-wrap-distance-bottom:0;mso-position-horizontal:center;mso-position-horizontal-relative:margin;mso-position-vertical:absolute;mso-position-vertical-relative:text;mso-width-percent:0;mso-height-percent:0;mso-width-relative:margin;mso-height-relative:margin;v-text-anchor:middle" o:gfxdata="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" fillcolor="white [3201]" strokecolor="#70ad47 [3209]" strokeweight="1pt">
+                <v:textbox>
+                  <w:txbxContent>
+                    <w:p>
+                      <w:pPr>
+                        <w:pStyle w:val="ListParagraph"/>
+                        <w:autoSpaceDE w:val="0"/>
+                        <w:autoSpaceDN w:val="0"/>
+                        <w:adjustRightInd w:val="0"/>
+                        <w:spacing w:after="0" w:line="240" w:lineRule="auto"/>
+                        <w:rPr>
+                          <w:rFonts w:ascii="Lucida Console" w:hAnsi="Lucida Console" w:cs="Lucida Console"/>
+                          <w:sz w:val="18"/>
+                          <w:szCs w:val="18"/>
+                        </w:rPr>
+                      </w:pPr>
+                    </w:p>
+                    <w:p>
+                      <w:pPr>
+                        <w:autoSpaceDE w:val="0"/>
+                        <w:autoSpaceDN w:val="0"/>
+                        <w:adjustRightInd w:val="0"/>
+                        <w:spacing w:after="0" w:line="240" w:lineRule="auto"/>
+                        <w:rPr>
+                          <w:rFonts w:ascii="Lucida Console" w:hAnsi="Lucida Console" w:cs="Lucida Console"/>
+                          <w:sz w:val="18"/>
+                          <w:szCs w:val="18"/>
+                        </w:rPr>
+                      </w:pPr>
+                      <w:r>
+                        <w:rPr>
+                          <w:rFonts w:ascii="Lucida Console" w:hAnsi="Lucida Console" w:cs="Lucida Console"/>
+                          <w:sz w:val="18"/>
+                          <w:szCs w:val="18"/>
+                        </w:rPr>
+                        <w:t>git commit -m "Git creation commands" GitHubSteps.docx</w:t>
+                      </w:r>
+                    </w:p>
+                    <w:p>
+                      <w:pPr>
+                        <w:autoSpaceDE w:val="0"/>
+                        <w:autoSpaceDN w:val="0"/>
+                        <w:adjustRightInd w:val="0"/>
+                        <w:spacing w:after="0" w:line="240" w:lineRule="auto"/>
+                        <w:rPr>
+                          <w:rFonts w:ascii="Lucida Console" w:hAnsi="Lucida Console" w:cs="Lucida Console"/>
+                          <w:sz w:val="18"/>
+                          <w:szCs w:val="18"/>
+                        </w:rPr>
+                      </w:pPr>
+                      <w:r>
+                        <w:rPr>
+                          <w:rFonts w:ascii="Lucida Console" w:hAnsi="Lucida Console" w:cs="Lucida Console"/>
+                          <w:sz w:val="18"/>
+                          <w:szCs w:val="18"/>
+                        </w:rPr>
+                        <w:t>[master 3c17e86] Git creation commands</w:t>
+                      </w:r>
+                    </w:p>
+                    <w:p>
+                      <w:pPr>
+                        <w:autoSpaceDE w:val="0"/>
+                        <w:autoSpaceDN w:val="0"/>
+                        <w:adjustRightInd w:val="0"/>
+                        <w:spacing w:after="0" w:line="240" w:lineRule="auto"/>
+                        <w:rPr>
+                          <w:rFonts w:ascii="Lucida Console" w:hAnsi="Lucida Console" w:cs="Lucida Console"/>
+                          <w:sz w:val="18"/>
+                          <w:szCs w:val="18"/>
+                        </w:rPr>
+                      </w:pPr>
+                      <w:r>
+                        <w:rPr>
+                          <w:rFonts w:ascii="Lucida Console" w:hAnsi="Lucida Console" w:cs="Lucida Console"/>
+                          <w:sz w:val="18"/>
+                          <w:szCs w:val="18"/>
+                        </w:rPr>
+                        <w:t xml:space="preserve"> 1 file changed, 0 insertions</w:t>
+                      </w:r>
+                      <w:r>
+                        <w:rPr>
+                          <w:rFonts w:ascii="Lucida Console" w:hAnsi="Lucida Console" w:cs="Lucida Console"/>
+                          <w:sz w:val="18"/>
+                          <w:szCs w:val="18"/>
+                        </w:rPr>
+                        <w:t xml:space="preserve"> </w:t>
+                      </w:r>
+                      <w:r>
+                        <w:rPr>
+                          <w:rFonts w:ascii="Lucida Console" w:hAnsi="Lucida Console" w:cs="Lucida Console"/>
+                          <w:sz w:val="18"/>
+                          <w:szCs w:val="18"/>
+                        </w:rPr>
+                        <w:t>(+), 0 deletions</w:t>
+                      </w:r>
+                      <w:r>
+                        <w:rPr>
+                          <w:rFonts w:ascii="Lucida Console" w:hAnsi="Lucida Console" w:cs="Lucida Console"/>
+                          <w:sz w:val="18"/>
+                          <w:szCs w:val="18"/>
+                        </w:rPr>
+                        <w:t xml:space="preserve"> </w:t>
+                      </w:r>
+                      <w:r>
+                        <w:rPr>
+                          <w:rFonts w:ascii="Lucida Console" w:hAnsi="Lucida Console" w:cs="Lucida Console"/>
+                          <w:sz w:val="18"/>
+                          <w:szCs w:val="18"/>
+                        </w:rPr>
+                        <w:t>(-)</w:t>
+                      </w:r>
+                    </w:p>
+                    <w:p>
+                      <w:pPr>
+                        <w:pStyle w:val="ListParagraph"/>
+                        <w:ind w:left="2160"/>
+                      </w:pPr>
+                      <w:r>
+                        <w:rPr>
+                          <w:rFonts w:ascii="Lucida Console" w:hAnsi="Lucida Console" w:cs="Lucida Console"/>
+                          <w:sz w:val="18"/>
+                          <w:szCs w:val="18"/>
+                        </w:rPr>
+                        <w:t xml:space="preserve"> create mode 100644 GitHubSteps.docx</w:t>
+                      </w:r>
+                    </w:p>
+                    <w:p>
+                      <w:pPr>
+                        <w:pStyle w:val="ListParagraph"/>
+                        <w:autoSpaceDE w:val="0"/>
+                        <w:autoSpaceDN w:val="0"/>
+                        <w:adjustRightInd w:val="0"/>
+                        <w:spacing w:after="0" w:line="240" w:lineRule="auto"/>
+                      </w:pPr>
+                    </w:p>
+                  </w:txbxContent>
+                </v:textbox>
+                <w10:wrap anchorx="margin"/>
+              </v:rect>
+            </w:pict>
+          </mc:Fallback>
+        </mc:AlternateContent>
+      </w:r>
+    </w:p>
+    <w:p/>
+    <w:p>
+      <w:pPr>
+        <w:pStyle w:val="ListParagraph"/>
+        <w:ind w:left="2160"/>
+      </w:pPr>
+    </w:p>
+    <w:p>
+      <w:pPr>
+        <w:pStyle w:val="ListParagraph"/>
+        <w:ind w:left="2160"/>
+      </w:pPr>
+    </w:p>
+    <w:p>
+      <w:pPr>
+        <w:pStyle w:val="ListParagraph"/>
+        <w:ind w:left="2160"/>
+      </w:pPr>
+    </w:p>
+    <w:p>
+      <w:pPr>
+        <w:pStyle w:val="ListParagraph"/>
+        <w:ind w:left="2160"/>
+      </w:pPr>
     </w:p>
     <w:p>
       <w:pPr>
@@ -1255,6 +1636,552 @@
         </w:numPr>
       </w:pPr>
       <w:r>
+        <w:t>git push -u origin master</w:t>
+      </w:r>
+    </w:p>
+    <w:p>
+      <w:pPr>
+        <w:pStyle w:val="ListParagraph"/>
+        <w:ind w:left="1440"/>
+      </w:pPr>
+      <w:r>
+        <w:rPr>
+          <w:noProof/>
+          <w:lang w:eastAsia="en-IN"/>
+        </w:rPr>
+        <mc:AlternateContent>
+          <mc:Choice Requires="wps">
+            <w:drawing>
+              <wp:anchor distT="0" distB="0" distL="114300" distR="114300" simplePos="0" relativeHeight="251665408" behindDoc="0" locked="0" layoutInCell="1" allowOverlap="1">
+                <wp:simplePos x="0" y="0"/>
+                <wp:positionH relativeFrom="column">
+                  <wp:posOffset>695325</wp:posOffset>
+                </wp:positionH>
+                <wp:positionV relativeFrom="paragraph">
+                  <wp:posOffset>36830</wp:posOffset>
+                </wp:positionV>
+                <wp:extent cx="4371975" cy="1257300"/>
+                <wp:effectExtent l="0" t="0" r="28575" b="19050"/>
+                <wp:wrapNone/>
+                <wp:docPr id="6" name="Rectangle 6"/>
+                <wp:cNvGraphicFramePr/>
+                <a:graphic xmlns:a="http://schemas.openxmlformats.org/drawingml/2006/main">
+                  <a:graphicData uri="http://schemas.microsoft.com/office/word/2010/wordprocessingShape">
+                    <wps:wsp>
+                      <wps:cNvSpPr/>
+                      <wps:spPr>
+                        <a:xfrm>
+                          <a:off x="0" y="0"/>
+                          <a:ext cx="4371975" cy="1257300"/>
+                        </a:xfrm>
+                        <a:prstGeom prst="rect">
+                          <a:avLst/>
+                        </a:prstGeom>
+                      </wps:spPr>
+                      <wps:style>
+                        <a:lnRef idx="2">
+                          <a:schemeClr val="accent6"/>
+                        </a:lnRef>
+                        <a:fillRef idx="1">
+                          <a:schemeClr val="lt1"/>
+                        </a:fillRef>
+                        <a:effectRef idx="0">
+                          <a:schemeClr val="accent6"/>
+                        </a:effectRef>
+                        <a:fontRef idx="minor">
+                          <a:schemeClr val="dk1"/>
+                        </a:fontRef>
+                      </wps:style>
+                      <wps:txbx>
+                        <w:txbxContent>
+                          <w:p>
+                            <w:pPr>
+                              <w:autoSpaceDE w:val="0"/>
+                              <w:autoSpaceDN w:val="0"/>
+                              <w:adjustRightInd w:val="0"/>
+                              <w:spacing w:after="0" w:line="240" w:lineRule="auto"/>
+                              <w:rPr>
+                                <w:rFonts w:ascii="Lucida Console" w:hAnsi="Lucida Console" w:cs="Lucida Console"/>
+                                <w:sz w:val="18"/>
+                                <w:szCs w:val="18"/>
+                              </w:rPr>
+                            </w:pPr>
+                            <w:r>
+                              <w:rPr>
+                                <w:rFonts w:ascii="Lucida Console" w:hAnsi="Lucida Console" w:cs="Lucida Console"/>
+                                <w:sz w:val="18"/>
+                                <w:szCs w:val="18"/>
+                              </w:rPr>
+                              <w:t>git push -u origin master</w:t>
+                            </w:r>
+                          </w:p>
+                          <w:p>
+                            <w:pPr>
+                              <w:autoSpaceDE w:val="0"/>
+                              <w:autoSpaceDN w:val="0"/>
+                              <w:adjustRightInd w:val="0"/>
+                              <w:spacing w:after="0" w:line="240" w:lineRule="auto"/>
+                              <w:rPr>
+                                <w:rFonts w:ascii="Lucida Console" w:hAnsi="Lucida Console" w:cs="Lucida Console"/>
+                                <w:sz w:val="18"/>
+                                <w:szCs w:val="18"/>
+                              </w:rPr>
+                            </w:pPr>
+                            <w:r>
+                              <w:rPr>
+                                <w:rFonts w:ascii="Lucida Console" w:hAnsi="Lucida Console" w:cs="Lucida Console"/>
+                                <w:sz w:val="18"/>
+                                <w:szCs w:val="18"/>
+                              </w:rPr>
+                              <w:t>Counting objects: 3, done.</w:t>
+                            </w:r>
+                          </w:p>
+                          <w:p>
+                            <w:pPr>
+                              <w:autoSpaceDE w:val="0"/>
+                              <w:autoSpaceDN w:val="0"/>
+                              <w:adjustRightInd w:val="0"/>
+                              <w:spacing w:after="0" w:line="240" w:lineRule="auto"/>
+                              <w:rPr>
+                                <w:rFonts w:ascii="Lucida Console" w:hAnsi="Lucida Console" w:cs="Lucida Console"/>
+                                <w:sz w:val="18"/>
+                                <w:szCs w:val="18"/>
+                              </w:rPr>
+                            </w:pPr>
+                            <w:r>
+                              <w:rPr>
+                                <w:rFonts w:ascii="Lucida Console" w:hAnsi="Lucida Console" w:cs="Lucida Console"/>
+                                <w:sz w:val="18"/>
+                                <w:szCs w:val="18"/>
+                              </w:rPr>
+                              <w:t>Delta compression using up to 4 threads.</w:t>
+                            </w:r>
+                          </w:p>
+                          <w:p>
+                            <w:pPr>
+                              <w:autoSpaceDE w:val="0"/>
+                              <w:autoSpaceDN w:val="0"/>
+                              <w:adjustRightInd w:val="0"/>
+                              <w:spacing w:after="0" w:line="240" w:lineRule="auto"/>
+                              <w:rPr>
+                                <w:rFonts w:ascii="Lucida Console" w:hAnsi="Lucida Console" w:cs="Lucida Console"/>
+                                <w:sz w:val="18"/>
+                                <w:szCs w:val="18"/>
+                              </w:rPr>
+                            </w:pPr>
+                            <w:r>
+                              <w:rPr>
+                                <w:rFonts w:ascii="Lucida Console" w:hAnsi="Lucida Console" w:cs="Lucida Console"/>
+                                <w:sz w:val="18"/>
+                                <w:szCs w:val="18"/>
+                              </w:rPr>
+                              <w:t>Compressing objects: 100% (3/3), done.</w:t>
+                            </w:r>
+                          </w:p>
+                          <w:p>
+                            <w:pPr>
+                              <w:autoSpaceDE w:val="0"/>
+                              <w:autoSpaceDN w:val="0"/>
+                              <w:adjustRightInd w:val="0"/>
+                              <w:spacing w:after="0" w:line="240" w:lineRule="auto"/>
+                              <w:rPr>
+                                <w:rFonts w:ascii="Lucida Console" w:hAnsi="Lucida Console" w:cs="Lucida Console"/>
+                                <w:sz w:val="18"/>
+                                <w:szCs w:val="18"/>
+                              </w:rPr>
+                            </w:pPr>
+                            <w:r>
+                              <w:rPr>
+                                <w:rFonts w:ascii="Lucida Console" w:hAnsi="Lucida Console" w:cs="Lucida Console"/>
+                                <w:sz w:val="18"/>
+                                <w:szCs w:val="18"/>
+                              </w:rPr>
+                              <w:t>Writing objects: 100% (3/3), 118.11 KiB | 0 bytes/s, done.</w:t>
+                            </w:r>
+                          </w:p>
+                          <w:p>
+                            <w:pPr>
+                              <w:autoSpaceDE w:val="0"/>
+                              <w:autoSpaceDN w:val="0"/>
+                              <w:adjustRightInd w:val="0"/>
+                              <w:spacing w:after="0" w:line="240" w:lineRule="auto"/>
+                              <w:rPr>
+                                <w:rFonts w:ascii="Lucida Console" w:hAnsi="Lucida Console" w:cs="Lucida Console"/>
+                                <w:sz w:val="18"/>
+                                <w:szCs w:val="18"/>
+                              </w:rPr>
+                            </w:pPr>
+                            <w:r>
+                              <w:rPr>
+                                <w:rFonts w:ascii="Lucida Console" w:hAnsi="Lucida Console" w:cs="Lucida Console"/>
+                                <w:sz w:val="18"/>
+                                <w:szCs w:val="18"/>
+                              </w:rPr>
+                              <w:t>Total 3 (delta 0), reused 0 (delta 0)</w:t>
+                            </w:r>
+                          </w:p>
+                          <w:p>
+                            <w:pPr>
+                              <w:autoSpaceDE w:val="0"/>
+                              <w:autoSpaceDN w:val="0"/>
+                              <w:adjustRightInd w:val="0"/>
+                              <w:spacing w:after="0" w:line="240" w:lineRule="auto"/>
+                              <w:rPr>
+                                <w:rFonts w:ascii="Lucida Console" w:hAnsi="Lucida Console" w:cs="Lucida Console"/>
+                                <w:sz w:val="18"/>
+                                <w:szCs w:val="18"/>
+                              </w:rPr>
+                            </w:pPr>
+                            <w:r>
+                              <w:rPr>
+                                <w:rFonts w:ascii="Lucida Console" w:hAnsi="Lucida Console" w:cs="Lucida Console"/>
+                                <w:sz w:val="18"/>
+                                <w:szCs w:val="18"/>
+                              </w:rPr>
+                              <w:t>Branch master set up to track remote branch master from origin.</w:t>
+                            </w:r>
+                          </w:p>
+                          <w:p>
+                            <w:pPr>
+                              <w:autoSpaceDE w:val="0"/>
+                              <w:autoSpaceDN w:val="0"/>
+                              <w:adjustRightInd w:val="0"/>
+                              <w:spacing w:after="0" w:line="240" w:lineRule="auto"/>
+                              <w:rPr>
+                                <w:rFonts w:ascii="Lucida Console" w:hAnsi="Lucida Console" w:cs="Lucida Console"/>
+                                <w:sz w:val="18"/>
+                                <w:szCs w:val="18"/>
+                              </w:rPr>
+                            </w:pPr>
+                            <w:r>
+                              <w:rPr>
+                                <w:rFonts w:ascii="Lucida Console" w:hAnsi="Lucida Console" w:cs="Lucida Console"/>
+                                <w:sz w:val="18"/>
+                                <w:szCs w:val="18"/>
+                              </w:rPr>
+                              <w:t>To https://github.com/karthivenkatesh/Git-.git</w:t>
+                            </w:r>
+                          </w:p>
+                          <w:p>
+                            <w:pPr>
+                              <w:autoSpaceDE w:val="0"/>
+                              <w:autoSpaceDN w:val="0"/>
+                              <w:adjustRightInd w:val="0"/>
+                              <w:spacing w:after="0" w:line="240" w:lineRule="auto"/>
+                              <w:rPr>
+                                <w:rFonts w:ascii="Lucida Console" w:hAnsi="Lucida Console" w:cs="Lucida Console"/>
+                                <w:sz w:val="18"/>
+                                <w:szCs w:val="18"/>
+                              </w:rPr>
+                            </w:pPr>
+                            <w:r>
+                              <w:rPr>
+                                <w:rFonts w:ascii="Lucida Console" w:hAnsi="Lucida Console" w:cs="Lucida Console"/>
+                                <w:sz w:val="18"/>
+                                <w:szCs w:val="18"/>
+                              </w:rPr>
+                              <w:t xml:space="preserve">   3624662..3c17e86 </w:t>
+                            </w:r>
+                            <w:r>
+                              <w:rPr>
+                                <w:rFonts w:ascii="Lucida Console" w:hAnsi="Lucida Console" w:cs="Lucida Console"/>
+                                <w:sz w:val="18"/>
+                                <w:szCs w:val="18"/>
+                              </w:rPr>
+                              <w:t>master -&gt; master</w:t>
+                            </w:r>
+                          </w:p>
+                          <w:p>
+                            <w:pPr>
+                              <w:jc w:val="center"/>
+                            </w:pPr>
+                          </w:p>
+                        </w:txbxContent>
+                      </wps:txbx>
+                      <wps:bodyPr rot="0" spcFirstLastPara="0" vertOverflow="overflow" horzOverflow="overflow" vert="horz" wrap="square" lIns="91440" tIns="45720" rIns="91440" bIns="45720" numCol="1" spcCol="0" rtlCol="0" fromWordArt="0" anchor="ctr" anchorCtr="0" forceAA="0" compatLnSpc="1">
+                        <a:prstTxWarp prst="textNoShape">
+                          <a:avLst/>
+                        </a:prstTxWarp>
+                        <a:noAutofit/>
+                      </wps:bodyPr>
+                    </wps:wsp>
+                  </a:graphicData>
+                </a:graphic>
+                <wp14:sizeRelH relativeFrom="margin">
+                  <wp14:pctWidth>0</wp14:pctWidth>
+                </wp14:sizeRelH>
+                <wp14:sizeRelV relativeFrom="margin">
+                  <wp14:pctHeight>0</wp14:pctHeight>
+                </wp14:sizeRelV>
+              </wp:anchor>
+            </w:drawing>
+          </mc:Choice>
+          <mc:Fallback>
+            <w:pict>
+              <v:rect id="Rectangle 6" o:spid="_x0000_s1028" style="position:absolute;left:0;text-align:left;margin-left:54.75pt;margin-top:2.9pt;width:344.25pt;height:99pt;z-index:251665408;visibility:visible;mso-wrap-style:square;mso-width-percent:0;mso-height-percent:0;mso-wrap-distance-left:9pt;mso-wrap-distance-top:0;mso-wrap-distance-right:9pt;mso-wrap-distance-bottom:0;mso-position-horizontal:absolute;mso-position-horizontal-relative:text;mso-position-vertical:absolute;mso-position-vertical-relative:text;mso-width-percent:0;mso-height-percent:0;mso-width-relative:margin;mso-height-relative:margin;v-text-anchor:middle" o:gfxdata="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" fillcolor="white [3201]" strokecolor="#70ad47 [3209]" strokeweight="1pt">
+                <v:textbox>
+                  <w:txbxContent>
+                    <w:p>
+                      <w:pPr>
+                        <w:autoSpaceDE w:val="0"/>
+                        <w:autoSpaceDN w:val="0"/>
+                        <w:adjustRightInd w:val="0"/>
+                        <w:spacing w:after="0" w:line="240" w:lineRule="auto"/>
+                        <w:rPr>
+                          <w:rFonts w:ascii="Lucida Console" w:hAnsi="Lucida Console" w:cs="Lucida Console"/>
+                          <w:sz w:val="18"/>
+                          <w:szCs w:val="18"/>
+                        </w:rPr>
+                      </w:pPr>
+                      <w:r>
+                        <w:rPr>
+                          <w:rFonts w:ascii="Lucida Console" w:hAnsi="Lucida Console" w:cs="Lucida Console"/>
+                          <w:sz w:val="18"/>
+                          <w:szCs w:val="18"/>
+                        </w:rPr>
+                        <w:t>git push -u origin master</w:t>
+                      </w:r>
+                    </w:p>
+                    <w:p>
+                      <w:pPr>
+                        <w:autoSpaceDE w:val="0"/>
+                        <w:autoSpaceDN w:val="0"/>
+                        <w:adjustRightInd w:val="0"/>
+                        <w:spacing w:after="0" w:line="240" w:lineRule="auto"/>
+                        <w:rPr>
+                          <w:rFonts w:ascii="Lucida Console" w:hAnsi="Lucida Console" w:cs="Lucida Console"/>
+                          <w:sz w:val="18"/>
+                          <w:szCs w:val="18"/>
+                        </w:rPr>
+                      </w:pPr>
+                      <w:r>
+                        <w:rPr>
+                          <w:rFonts w:ascii="Lucida Console" w:hAnsi="Lucida Console" w:cs="Lucida Console"/>
+                          <w:sz w:val="18"/>
+                          <w:szCs w:val="18"/>
+                        </w:rPr>
+                        <w:t>Counting objects: 3, done.</w:t>
+                      </w:r>
+                    </w:p>
+                    <w:p>
+                      <w:pPr>
+                        <w:autoSpaceDE w:val="0"/>
+                        <w:autoSpaceDN w:val="0"/>
+                        <w:adjustRightInd w:val="0"/>
+                        <w:spacing w:after="0" w:line="240" w:lineRule="auto"/>
+                        <w:rPr>
+                          <w:rFonts w:ascii="Lucida Console" w:hAnsi="Lucida Console" w:cs="Lucida Console"/>
+                          <w:sz w:val="18"/>
+                          <w:szCs w:val="18"/>
+                        </w:rPr>
+                      </w:pPr>
+                      <w:r>
+                        <w:rPr>
+                          <w:rFonts w:ascii="Lucida Console" w:hAnsi="Lucida Console" w:cs="Lucida Console"/>
+                          <w:sz w:val="18"/>
+                          <w:szCs w:val="18"/>
+                        </w:rPr>
+                        <w:t>Delta compression using up to 4 threads.</w:t>
+                      </w:r>
+                    </w:p>
+                    <w:p>
+                      <w:pPr>
+                        <w:autoSpaceDE w:val="0"/>
+                        <w:autoSpaceDN w:val="0"/>
+                        <w:adjustRightInd w:val="0"/>
+                        <w:spacing w:after="0" w:line="240" w:lineRule="auto"/>
+                        <w:rPr>
+                          <w:rFonts w:ascii="Lucida Console" w:hAnsi="Lucida Console" w:cs="Lucida Console"/>
+                          <w:sz w:val="18"/>
+                          <w:szCs w:val="18"/>
+                        </w:rPr>
+                      </w:pPr>
+                      <w:r>
+                        <w:rPr>
+                          <w:rFonts w:ascii="Lucida Console" w:hAnsi="Lucida Console" w:cs="Lucida Console"/>
+                          <w:sz w:val="18"/>
+                          <w:szCs w:val="18"/>
+                        </w:rPr>
+                        <w:t>Compressing objects: 100% (3/3), done.</w:t>
+                      </w:r>
+                    </w:p>
+                    <w:p>
+                      <w:pPr>
+                        <w:autoSpaceDE w:val="0"/>
+                        <w:autoSpaceDN w:val="0"/>
+                        <w:adjustRightInd w:val="0"/>
+                        <w:spacing w:after="0" w:line="240" w:lineRule="auto"/>
+                        <w:rPr>
+                          <w:rFonts w:ascii="Lucida Console" w:hAnsi="Lucida Console" w:cs="Lucida Console"/>
+                          <w:sz w:val="18"/>
+                          <w:szCs w:val="18"/>
+                        </w:rPr>
+                      </w:pPr>
+                      <w:r>
+                        <w:rPr>
+                          <w:rFonts w:ascii="Lucida Console" w:hAnsi="Lucida Console" w:cs="Lucida Console"/>
+                          <w:sz w:val="18"/>
+                          <w:szCs w:val="18"/>
+                        </w:rPr>
+                        <w:t>Writing objects: 100% (3/3), 118.11 KiB | 0 bytes/s, done.</w:t>
+                      </w:r>
+                    </w:p>
+                    <w:p>
+                      <w:pPr>
+                        <w:autoSpaceDE w:val="0"/>
+                        <w:autoSpaceDN w:val="0"/>
+                        <w:adjustRightInd w:val="0"/>
+                        <w:spacing w:after="0" w:line="240" w:lineRule="auto"/>
+                        <w:rPr>
+                          <w:rFonts w:ascii="Lucida Console" w:hAnsi="Lucida Console" w:cs="Lucida Console"/>
+                          <w:sz w:val="18"/>
+                          <w:szCs w:val="18"/>
+                        </w:rPr>
+                      </w:pPr>
+                      <w:r>
+                        <w:rPr>
+                          <w:rFonts w:ascii="Lucida Console" w:hAnsi="Lucida Console" w:cs="Lucida Console"/>
+                          <w:sz w:val="18"/>
+                          <w:szCs w:val="18"/>
+                        </w:rPr>
+                        <w:t>Total 3 (delta 0), reused 0 (delta 0)</w:t>
+                      </w:r>
+                    </w:p>
+                    <w:p>
+                      <w:pPr>
+                        <w:autoSpaceDE w:val="0"/>
+                        <w:autoSpaceDN w:val="0"/>
+                        <w:adjustRightInd w:val="0"/>
+                        <w:spacing w:after="0" w:line="240" w:lineRule="auto"/>
+                        <w:rPr>
+                          <w:rFonts w:ascii="Lucida Console" w:hAnsi="Lucida Console" w:cs="Lucida Console"/>
+                          <w:sz w:val="18"/>
+                          <w:szCs w:val="18"/>
+                        </w:rPr>
+                      </w:pPr>
+                      <w:r>
+                        <w:rPr>
+                          <w:rFonts w:ascii="Lucida Console" w:hAnsi="Lucida Console" w:cs="Lucida Console"/>
+                          <w:sz w:val="18"/>
+                          <w:szCs w:val="18"/>
+                        </w:rPr>
+                        <w:t>Branch master set up to track remote branch master from origin.</w:t>
+                      </w:r>
+                    </w:p>
+                    <w:p>
+                      <w:pPr>
+                        <w:autoSpaceDE w:val="0"/>
+                        <w:autoSpaceDN w:val="0"/>
+                        <w:adjustRightInd w:val="0"/>
+                        <w:spacing w:after="0" w:line="240" w:lineRule="auto"/>
+                        <w:rPr>
+                          <w:rFonts w:ascii="Lucida Console" w:hAnsi="Lucida Console" w:cs="Lucida Console"/>
+                          <w:sz w:val="18"/>
+                          <w:szCs w:val="18"/>
+                        </w:rPr>
+                      </w:pPr>
+                      <w:r>
+                        <w:rPr>
+                          <w:rFonts w:ascii="Lucida Console" w:hAnsi="Lucida Console" w:cs="Lucida Console"/>
+                          <w:sz w:val="18"/>
+                          <w:szCs w:val="18"/>
+                        </w:rPr>
+                        <w:t>To https://github.com/karthivenkatesh/Git-.git</w:t>
+                      </w:r>
+                    </w:p>
+                    <w:p>
+                      <w:pPr>
+                        <w:autoSpaceDE w:val="0"/>
+                        <w:autoSpaceDN w:val="0"/>
+                        <w:adjustRightInd w:val="0"/>
+                        <w:spacing w:after="0" w:line="240" w:lineRule="auto"/>
+                        <w:rPr>
+                          <w:rFonts w:ascii="Lucida Console" w:hAnsi="Lucida Console" w:cs="Lucida Console"/>
+                          <w:sz w:val="18"/>
+                          <w:szCs w:val="18"/>
+                        </w:rPr>
+                      </w:pPr>
+                      <w:r>
+                        <w:rPr>
+                          <w:rFonts w:ascii="Lucida Console" w:hAnsi="Lucida Console" w:cs="Lucida Console"/>
+                          <w:sz w:val="18"/>
+                          <w:szCs w:val="18"/>
+                        </w:rPr>
+                        <w:t xml:space="preserve">   3624662..3c17e86 </w:t>
+                      </w:r>
+                      <w:r>
+                        <w:rPr>
+                          <w:rFonts w:ascii="Lucida Console" w:hAnsi="Lucida Console" w:cs="Lucida Console"/>
+                          <w:sz w:val="18"/>
+                          <w:szCs w:val="18"/>
+                        </w:rPr>
+                        <w:t>master -&gt; master</w:t>
+                      </w:r>
+                    </w:p>
+                    <w:p>
+                      <w:pPr>
+                        <w:jc w:val="center"/>
+                      </w:pPr>
+                    </w:p>
+                  </w:txbxContent>
+                </v:textbox>
+              </v:rect>
+            </w:pict>
+          </mc:Fallback>
+        </mc:AlternateContent>
+      </w:r>
+    </w:p>
+    <w:p>
+      <w:pPr>
+        <w:pStyle w:val="ListParagraph"/>
+        <w:ind w:left="1440"/>
+      </w:pPr>
+    </w:p>
+    <w:p>
+      <w:pPr>
+        <w:pStyle w:val="ListParagraph"/>
+        <w:ind w:left="1440"/>
+      </w:pPr>
+    </w:p>
+    <w:p>
+      <w:pPr>
+        <w:pStyle w:val="ListParagraph"/>
+        <w:ind w:left="1440"/>
+      </w:pPr>
+    </w:p>
+    <w:p>
+      <w:pPr>
+        <w:pStyle w:val="ListParagraph"/>
+        <w:ind w:left="1440"/>
+      </w:pPr>
+    </w:p>
+    <w:p>
+      <w:pPr>
+        <w:pStyle w:val="ListParagraph"/>
+        <w:ind w:left="1440"/>
+      </w:pPr>
+    </w:p>
+    <w:p>
+      <w:pPr>
+        <w:pStyle w:val="ListParagraph"/>
+        <w:ind w:left="1440"/>
+      </w:pPr>
+    </w:p>
+    <w:p>
+      <w:pPr>
+        <w:pStyle w:val="ListParagraph"/>
+        <w:ind w:left="1440"/>
+      </w:pPr>
+    </w:p>
+    <w:p>
+      <w:pPr>
+        <w:pStyle w:val="ListParagraph"/>
+        <w:numPr>
+          <w:ilvl w:val="1"/>
+          <w:numId w:val="1"/>
+        </w:numPr>
+      </w:pPr>
+      <w:r>
         <w:t>git remote add origin master (</w:t>
       </w:r>
       <w:proofErr w:type="spellStart"/>
@@ -1271,6 +2198,76 @@
         <w:pStyle w:val="ListParagraph"/>
         <w:ind w:left="1440"/>
       </w:pPr>
+      <w:r>
+        <w:rPr>
+          <w:noProof/>
+          <w:lang w:eastAsia="en-IN"/>
+        </w:rPr>
+        <mc:AlternateContent>
+          <mc:Choice Requires="wps">
+            <w:drawing>
+              <wp:anchor distT="0" distB="0" distL="114300" distR="114300" simplePos="0" relativeHeight="251667456" behindDoc="0" locked="0" layoutInCell="1" allowOverlap="1" wp14:anchorId="1650CE30" wp14:editId="3502BA77">
+                <wp:simplePos x="0" y="0"/>
+                <wp:positionH relativeFrom="column">
+                  <wp:posOffset>714375</wp:posOffset>
+                </wp:positionH>
+                <wp:positionV relativeFrom="paragraph">
+                  <wp:posOffset>222250</wp:posOffset>
+                </wp:positionV>
+                <wp:extent cx="4371975" cy="952500"/>
+                <wp:effectExtent l="0" t="0" r="28575" b="19050"/>
+                <wp:wrapNone/>
+                <wp:docPr id="7" name="Rectangle 7"/>
+                <wp:cNvGraphicFramePr/>
+                <a:graphic xmlns:a="http://schemas.openxmlformats.org/drawingml/2006/main">
+                  <a:graphicData uri="http://schemas.microsoft.com/office/word/2010/wordprocessingShape">
+                    <wps:wsp>
+                      <wps:cNvSpPr/>
+                      <wps:spPr>
+                        <a:xfrm>
+                          <a:off x="0" y="0"/>
+                          <a:ext cx="4371975" cy="952500"/>
+                        </a:xfrm>
+                        <a:prstGeom prst="rect">
+                          <a:avLst/>
+                        </a:prstGeom>
+                      </wps:spPr>
+                      <wps:style>
+                        <a:lnRef idx="2">
+                          <a:schemeClr val="accent6"/>
+                        </a:lnRef>
+                        <a:fillRef idx="1">
+                          <a:schemeClr val="lt1"/>
+                        </a:fillRef>
+                        <a:effectRef idx="0">
+                          <a:schemeClr val="accent6"/>
+                        </a:effectRef>
+                        <a:fontRef idx="minor">
+                          <a:schemeClr val="dk1"/>
+                        </a:fontRef>
+                      </wps:style>
+                      <wps:bodyPr rot="0" spcFirstLastPara="0" vertOverflow="overflow" horzOverflow="overflow" vert="horz" wrap="square" lIns="91440" tIns="45720" rIns="91440" bIns="45720" numCol="1" spcCol="0" rtlCol="0" fromWordArt="0" anchor="ctr" anchorCtr="0" forceAA="0" compatLnSpc="1">
+                        <a:prstTxWarp prst="textNoShape">
+                          <a:avLst/>
+                        </a:prstTxWarp>
+                        <a:noAutofit/>
+                      </wps:bodyPr>
+                    </wps:wsp>
+                  </a:graphicData>
+                </a:graphic>
+                <wp14:sizeRelH relativeFrom="margin">
+                  <wp14:pctWidth>0</wp14:pctWidth>
+                </wp14:sizeRelH>
+              </wp:anchor>
+            </w:drawing>
+          </mc:Choice>
+          <mc:Fallback>
+            <w:pict>
+              <v:rect w14:anchorId="5713341A" id="Rectangle 7" o:spid="_x0000_s1026" style="position:absolute;margin-left:56.25pt;margin-top:17.5pt;width:344.25pt;height:75pt;z-index:251667456;visibility:visible;mso-wrap-style:square;mso-width-percent:0;mso-wrap-distance-left:9pt;mso-wrap-distance-top:0;mso-wrap-distance-right:9pt;mso-wrap-distance-bottom:0;mso-position-horizontal:absolute;mso-position-horizontal-relative:text;mso-position-vertical:absolute;mso-position-vertical-relative:text;mso-width-percent:0;mso-width-relative:margin;v-text-anchor:middle" o:gfxdata="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" fillcolor="white [3201]" strokecolor="#70ad47 [3209]" strokeweight="1pt"/>
+            </w:pict>
+          </mc:Fallback>
+        </mc:AlternateContent>
+      </w:r>
       <w:r>
         <w:br/>
       </w:r>
@@ -1309,8 +2306,694 @@
       </w:r>
     </w:p>
     <w:p/>
+    <w:p>
+      <w:pPr>
+        <w:pStyle w:val="ListParagraph"/>
+        <w:numPr>
+          <w:ilvl w:val="1"/>
+          <w:numId w:val="1"/>
+        </w:numPr>
+      </w:pPr>
+      <w:r>
+        <w:t>IF you did any changes in your file you have follow from like below.</w:t>
+      </w:r>
+    </w:p>
+    <w:p>
+      <w:pPr>
+        <w:pStyle w:val="ListParagraph"/>
+        <w:numPr>
+          <w:ilvl w:val="2"/>
+          <w:numId w:val="1"/>
+        </w:numPr>
+      </w:pPr>
+      <w:r>
+        <w:t>git status</w:t>
+      </w:r>
+    </w:p>
+    <w:p>
+      <w:pPr>
+        <w:pStyle w:val="ListParagraph"/>
+        <w:ind w:left="2160"/>
+      </w:pPr>
+      <w:r>
+        <w:t>changed file shows in red colour</w:t>
+      </w:r>
+    </w:p>
+    <w:p>
+      <w:pPr>
+        <w:pStyle w:val="ListParagraph"/>
+        <w:ind w:left="2160"/>
+      </w:pPr>
+    </w:p>
+    <w:p>
+      <w:pPr>
+        <w:pStyle w:val="ListParagraph"/>
+        <w:ind w:left="2160"/>
+      </w:pPr>
+      <w:r>
+        <w:rPr>
+          <w:noProof/>
+          <w:lang w:eastAsia="en-IN"/>
+        </w:rPr>
+        <mc:AlternateContent>
+          <mc:Choice Requires="wps">
+            <w:drawing>
+              <wp:anchor distT="0" distB="0" distL="114300" distR="114300" simplePos="0" relativeHeight="251669504" behindDoc="0" locked="0" layoutInCell="1" allowOverlap="1" wp14:anchorId="2D6C6322" wp14:editId="3223D5EF">
+                <wp:simplePos x="0" y="0"/>
+                <wp:positionH relativeFrom="margin">
+                  <wp:posOffset>666750</wp:posOffset>
+                </wp:positionH>
+                <wp:positionV relativeFrom="paragraph">
+                  <wp:posOffset>29845</wp:posOffset>
+                </wp:positionV>
+                <wp:extent cx="4371975" cy="1276350"/>
+                <wp:effectExtent l="0" t="0" r="28575" b="19050"/>
+                <wp:wrapNone/>
+                <wp:docPr id="8" name="Rectangle 8"/>
+                <wp:cNvGraphicFramePr/>
+                <a:graphic xmlns:a="http://schemas.openxmlformats.org/drawingml/2006/main">
+                  <a:graphicData uri="http://schemas.microsoft.com/office/word/2010/wordprocessingShape">
+                    <wps:wsp>
+                      <wps:cNvSpPr/>
+                      <wps:spPr>
+                        <a:xfrm>
+                          <a:off x="0" y="0"/>
+                          <a:ext cx="4371975" cy="1276350"/>
+                        </a:xfrm>
+                        <a:prstGeom prst="rect">
+                          <a:avLst/>
+                        </a:prstGeom>
+                      </wps:spPr>
+                      <wps:style>
+                        <a:lnRef idx="2">
+                          <a:schemeClr val="accent6"/>
+                        </a:lnRef>
+                        <a:fillRef idx="1">
+                          <a:schemeClr val="lt1"/>
+                        </a:fillRef>
+                        <a:effectRef idx="0">
+                          <a:schemeClr val="accent6"/>
+                        </a:effectRef>
+                        <a:fontRef idx="minor">
+                          <a:schemeClr val="dk1"/>
+                        </a:fontRef>
+                      </wps:style>
+                      <wps:txbx>
+                        <w:txbxContent>
+                          <w:p>
+                            <w:pPr>
+                              <w:autoSpaceDE w:val="0"/>
+                              <w:autoSpaceDN w:val="0"/>
+                              <w:adjustRightInd w:val="0"/>
+                              <w:spacing w:after="0" w:line="240" w:lineRule="auto"/>
+                              <w:rPr>
+                                <w:rFonts w:ascii="Lucida Console" w:hAnsi="Lucida Console" w:cs="Lucida Console"/>
+                                <w:sz w:val="18"/>
+                                <w:szCs w:val="18"/>
+                              </w:rPr>
+                            </w:pPr>
+                            <w:r>
+                              <w:rPr>
+                                <w:rFonts w:ascii="Lucida Console" w:hAnsi="Lucida Console" w:cs="Lucida Console"/>
+                                <w:sz w:val="18"/>
+                                <w:szCs w:val="18"/>
+                              </w:rPr>
+                              <w:t>git status</w:t>
+                            </w:r>
+                          </w:p>
+                          <w:p>
+                            <w:pPr>
+                              <w:autoSpaceDE w:val="0"/>
+                              <w:autoSpaceDN w:val="0"/>
+                              <w:adjustRightInd w:val="0"/>
+                              <w:spacing w:after="0" w:line="240" w:lineRule="auto"/>
+                              <w:rPr>
+                                <w:rFonts w:ascii="Lucida Console" w:hAnsi="Lucida Console" w:cs="Lucida Console"/>
+                                <w:sz w:val="18"/>
+                                <w:szCs w:val="18"/>
+                              </w:rPr>
+                            </w:pPr>
+                            <w:r>
+                              <w:rPr>
+                                <w:rFonts w:ascii="Lucida Console" w:hAnsi="Lucida Console" w:cs="Lucida Console"/>
+                                <w:sz w:val="18"/>
+                                <w:szCs w:val="18"/>
+                              </w:rPr>
+                              <w:t>On branch master</w:t>
+                            </w:r>
+                          </w:p>
+                          <w:p>
+                            <w:pPr>
+                              <w:autoSpaceDE w:val="0"/>
+                              <w:autoSpaceDN w:val="0"/>
+                              <w:adjustRightInd w:val="0"/>
+                              <w:spacing w:after="0" w:line="240" w:lineRule="auto"/>
+                              <w:rPr>
+                                <w:rFonts w:ascii="Lucida Console" w:hAnsi="Lucida Console" w:cs="Lucida Console"/>
+                                <w:sz w:val="18"/>
+                                <w:szCs w:val="18"/>
+                              </w:rPr>
+                            </w:pPr>
+                            <w:r>
+                              <w:rPr>
+                                <w:rFonts w:ascii="Lucida Console" w:hAnsi="Lucida Console" w:cs="Lucida Console"/>
+                                <w:sz w:val="18"/>
+                                <w:szCs w:val="18"/>
+                              </w:rPr>
+                              <w:t>Your branch is up-to-date with 'origin/master'.</w:t>
+                            </w:r>
+                          </w:p>
+                          <w:p>
+                            <w:pPr>
+                              <w:autoSpaceDE w:val="0"/>
+                              <w:autoSpaceDN w:val="0"/>
+                              <w:adjustRightInd w:val="0"/>
+                              <w:spacing w:after="0" w:line="240" w:lineRule="auto"/>
+                              <w:rPr>
+                                <w:rFonts w:ascii="Lucida Console" w:hAnsi="Lucida Console" w:cs="Lucida Console"/>
+                                <w:sz w:val="18"/>
+                                <w:szCs w:val="18"/>
+                              </w:rPr>
+                            </w:pPr>
+                            <w:r>
+                              <w:rPr>
+                                <w:rFonts w:ascii="Lucida Console" w:hAnsi="Lucida Console" w:cs="Lucida Console"/>
+                                <w:sz w:val="18"/>
+                                <w:szCs w:val="18"/>
+                              </w:rPr>
+                              <w:t>Changes not staged for commit:</w:t>
+                            </w:r>
+                          </w:p>
+                          <w:p>
+                            <w:pPr>
+                              <w:autoSpaceDE w:val="0"/>
+                              <w:autoSpaceDN w:val="0"/>
+                              <w:adjustRightInd w:val="0"/>
+                              <w:spacing w:after="0" w:line="240" w:lineRule="auto"/>
+                              <w:rPr>
+                                <w:rFonts w:ascii="Lucida Console" w:hAnsi="Lucida Console" w:cs="Lucida Console"/>
+                                <w:sz w:val="18"/>
+                                <w:szCs w:val="18"/>
+                              </w:rPr>
+                            </w:pPr>
+                            <w:r>
+                              <w:rPr>
+                                <w:rFonts w:ascii="Lucida Console" w:hAnsi="Lucida Console" w:cs="Lucida Console"/>
+                                <w:sz w:val="18"/>
+                                <w:szCs w:val="18"/>
+                              </w:rPr>
+                              <w:t xml:space="preserve">  (use "git add &lt;file&gt;..." to update what will be committed)</w:t>
+                            </w:r>
+                          </w:p>
+                          <w:p>
+                            <w:pPr>
+                              <w:autoSpaceDE w:val="0"/>
+                              <w:autoSpaceDN w:val="0"/>
+                              <w:adjustRightInd w:val="0"/>
+                              <w:spacing w:after="0" w:line="240" w:lineRule="auto"/>
+                              <w:rPr>
+                                <w:rFonts w:ascii="Lucida Console" w:hAnsi="Lucida Console" w:cs="Lucida Console"/>
+                                <w:sz w:val="18"/>
+                                <w:szCs w:val="18"/>
+                              </w:rPr>
+                            </w:pPr>
+                            <w:r>
+                              <w:rPr>
+                                <w:rFonts w:ascii="Lucida Console" w:hAnsi="Lucida Console" w:cs="Lucida Console"/>
+                                <w:sz w:val="18"/>
+                                <w:szCs w:val="18"/>
+                              </w:rPr>
+                              <w:t xml:space="preserve">  (use "git checkout -- &lt;file&gt;..." to discard changes in working directory)</w:t>
+                            </w:r>
+                          </w:p>
+                          <w:p>
+                            <w:pPr>
+                              <w:autoSpaceDE w:val="0"/>
+                              <w:autoSpaceDN w:val="0"/>
+                              <w:adjustRightInd w:val="0"/>
+                              <w:spacing w:after="0" w:line="240" w:lineRule="auto"/>
+                              <w:rPr>
+                                <w:rFonts w:ascii="Lucida Console" w:hAnsi="Lucida Console" w:cs="Lucida Console"/>
+                                <w:sz w:val="18"/>
+                                <w:szCs w:val="18"/>
+                              </w:rPr>
+                            </w:pPr>
+                          </w:p>
+                          <w:p>
+                            <w:pPr>
+                              <w:autoSpaceDE w:val="0"/>
+                              <w:autoSpaceDN w:val="0"/>
+                              <w:adjustRightInd w:val="0"/>
+                              <w:spacing w:after="0" w:line="240" w:lineRule="auto"/>
+                              <w:rPr>
+                                <w:rFonts w:ascii="Lucida Console" w:hAnsi="Lucida Console" w:cs="Lucida Console"/>
+                                <w:color w:val="BF0000"/>
+                                <w:sz w:val="18"/>
+                                <w:szCs w:val="18"/>
+                              </w:rPr>
+                            </w:pPr>
+                            <w:r>
+                              <w:rPr>
+                                <w:rFonts w:ascii="Lucida Console" w:hAnsi="Lucida Console" w:cs="Lucida Console"/>
+                                <w:sz w:val="18"/>
+                                <w:szCs w:val="18"/>
+                              </w:rPr>
+                              <w:t xml:space="preserve">        </w:t>
+                            </w:r>
+                            <w:r>
+                              <w:rPr>
+                                <w:rFonts w:ascii="Lucida Console" w:hAnsi="Lucida Console" w:cs="Lucida Console"/>
+                                <w:color w:val="BF0000"/>
+                                <w:sz w:val="18"/>
+                                <w:szCs w:val="18"/>
+                              </w:rPr>
+                              <w:t>modified:   GitHubSteps.docx</w:t>
+                            </w:r>
+                          </w:p>
+                          <w:p>
+                            <w:pPr>
+                              <w:jc w:val="center"/>
+                            </w:pPr>
+                          </w:p>
+                        </w:txbxContent>
+                      </wps:txbx>
+                      <wps:bodyPr rot="0" spcFirstLastPara="0" vertOverflow="overflow" horzOverflow="overflow" vert="horz" wrap="square" lIns="91440" tIns="45720" rIns="91440" bIns="45720" numCol="1" spcCol="0" rtlCol="0" fromWordArt="0" anchor="ctr" anchorCtr="0" forceAA="0" compatLnSpc="1">
+                        <a:prstTxWarp prst="textNoShape">
+                          <a:avLst/>
+                        </a:prstTxWarp>
+                        <a:noAutofit/>
+                      </wps:bodyPr>
+                    </wps:wsp>
+                  </a:graphicData>
+                </a:graphic>
+                <wp14:sizeRelH relativeFrom="margin">
+                  <wp14:pctWidth>0</wp14:pctWidth>
+                </wp14:sizeRelH>
+                <wp14:sizeRelV relativeFrom="margin">
+                  <wp14:pctHeight>0</wp14:pctHeight>
+                </wp14:sizeRelV>
+              </wp:anchor>
+            </w:drawing>
+          </mc:Choice>
+          <mc:Fallback>
+            <w:pict>
+              <v:rect w14:anchorId="2D6C6322" id="Rectangle 8" o:spid="_x0000_s1029" style="position:absolute;left:0;text-align:left;margin-left:52.5pt;margin-top:2.35pt;width:344.25pt;height:100.5pt;z-index:251669504;visibility:visible;mso-wrap-style:square;mso-width-percent:0;mso-height-percent:0;mso-wrap-distance-left:9pt;mso-wrap-distance-top:0;mso-wrap-distance-right:9pt;mso-wrap-distance-bottom:0;mso-position-horizontal:absolute;mso-position-horizontal-relative:margin;mso-position-vertical:absolute;mso-position-vertical-relative:text;mso-width-percent:0;mso-height-percent:0;mso-width-relative:margin;mso-height-relative:margin;v-text-anchor:middle" o:gfxdata="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" fillcolor="white [3201]" strokecolor="#70ad47 [3209]" strokeweight="1pt">
+                <v:textbox>
+                  <w:txbxContent>
+                    <w:p>
+                      <w:pPr>
+                        <w:autoSpaceDE w:val="0"/>
+                        <w:autoSpaceDN w:val="0"/>
+                        <w:adjustRightInd w:val="0"/>
+                        <w:spacing w:after="0" w:line="240" w:lineRule="auto"/>
+                        <w:rPr>
+                          <w:rFonts w:ascii="Lucida Console" w:hAnsi="Lucida Console" w:cs="Lucida Console"/>
+                          <w:sz w:val="18"/>
+                          <w:szCs w:val="18"/>
+                        </w:rPr>
+                      </w:pPr>
+                      <w:r>
+                        <w:rPr>
+                          <w:rFonts w:ascii="Lucida Console" w:hAnsi="Lucida Console" w:cs="Lucida Console"/>
+                          <w:sz w:val="18"/>
+                          <w:szCs w:val="18"/>
+                        </w:rPr>
+                        <w:t>git status</w:t>
+                      </w:r>
+                    </w:p>
+                    <w:p>
+                      <w:pPr>
+                        <w:autoSpaceDE w:val="0"/>
+                        <w:autoSpaceDN w:val="0"/>
+                        <w:adjustRightInd w:val="0"/>
+                        <w:spacing w:after="0" w:line="240" w:lineRule="auto"/>
+                        <w:rPr>
+                          <w:rFonts w:ascii="Lucida Console" w:hAnsi="Lucida Console" w:cs="Lucida Console"/>
+                          <w:sz w:val="18"/>
+                          <w:szCs w:val="18"/>
+                        </w:rPr>
+                      </w:pPr>
+                      <w:r>
+                        <w:rPr>
+                          <w:rFonts w:ascii="Lucida Console" w:hAnsi="Lucida Console" w:cs="Lucida Console"/>
+                          <w:sz w:val="18"/>
+                          <w:szCs w:val="18"/>
+                        </w:rPr>
+                        <w:t>On branch master</w:t>
+                      </w:r>
+                    </w:p>
+                    <w:p>
+                      <w:pPr>
+                        <w:autoSpaceDE w:val="0"/>
+                        <w:autoSpaceDN w:val="0"/>
+                        <w:adjustRightInd w:val="0"/>
+                        <w:spacing w:after="0" w:line="240" w:lineRule="auto"/>
+                        <w:rPr>
+                          <w:rFonts w:ascii="Lucida Console" w:hAnsi="Lucida Console" w:cs="Lucida Console"/>
+                          <w:sz w:val="18"/>
+                          <w:szCs w:val="18"/>
+                        </w:rPr>
+                      </w:pPr>
+                      <w:r>
+                        <w:rPr>
+                          <w:rFonts w:ascii="Lucida Console" w:hAnsi="Lucida Console" w:cs="Lucida Console"/>
+                          <w:sz w:val="18"/>
+                          <w:szCs w:val="18"/>
+                        </w:rPr>
+                        <w:t>Your branch is up-to-date with 'origin/master'.</w:t>
+                      </w:r>
+                    </w:p>
+                    <w:p>
+                      <w:pPr>
+                        <w:autoSpaceDE w:val="0"/>
+                        <w:autoSpaceDN w:val="0"/>
+                        <w:adjustRightInd w:val="0"/>
+                        <w:spacing w:after="0" w:line="240" w:lineRule="auto"/>
+                        <w:rPr>
+                          <w:rFonts w:ascii="Lucida Console" w:hAnsi="Lucida Console" w:cs="Lucida Console"/>
+                          <w:sz w:val="18"/>
+                          <w:szCs w:val="18"/>
+                        </w:rPr>
+                      </w:pPr>
+                      <w:r>
+                        <w:rPr>
+                          <w:rFonts w:ascii="Lucida Console" w:hAnsi="Lucida Console" w:cs="Lucida Console"/>
+                          <w:sz w:val="18"/>
+                          <w:szCs w:val="18"/>
+                        </w:rPr>
+                        <w:t>Changes not staged for commit:</w:t>
+                      </w:r>
+                    </w:p>
+                    <w:p>
+                      <w:pPr>
+                        <w:autoSpaceDE w:val="0"/>
+                        <w:autoSpaceDN w:val="0"/>
+                        <w:adjustRightInd w:val="0"/>
+                        <w:spacing w:after="0" w:line="240" w:lineRule="auto"/>
+                        <w:rPr>
+                          <w:rFonts w:ascii="Lucida Console" w:hAnsi="Lucida Console" w:cs="Lucida Console"/>
+                          <w:sz w:val="18"/>
+                          <w:szCs w:val="18"/>
+                        </w:rPr>
+                      </w:pPr>
+                      <w:r>
+                        <w:rPr>
+                          <w:rFonts w:ascii="Lucida Console" w:hAnsi="Lucida Console" w:cs="Lucida Console"/>
+                          <w:sz w:val="18"/>
+                          <w:szCs w:val="18"/>
+                        </w:rPr>
+                        <w:t xml:space="preserve">  (use "git add &lt;file&gt;..." to update what will be committed)</w:t>
+                      </w:r>
+                    </w:p>
+                    <w:p>
+                      <w:pPr>
+                        <w:autoSpaceDE w:val="0"/>
+                        <w:autoSpaceDN w:val="0"/>
+                        <w:adjustRightInd w:val="0"/>
+                        <w:spacing w:after="0" w:line="240" w:lineRule="auto"/>
+                        <w:rPr>
+                          <w:rFonts w:ascii="Lucida Console" w:hAnsi="Lucida Console" w:cs="Lucida Console"/>
+                          <w:sz w:val="18"/>
+                          <w:szCs w:val="18"/>
+                        </w:rPr>
+                      </w:pPr>
+                      <w:r>
+                        <w:rPr>
+                          <w:rFonts w:ascii="Lucida Console" w:hAnsi="Lucida Console" w:cs="Lucida Console"/>
+                          <w:sz w:val="18"/>
+                          <w:szCs w:val="18"/>
+                        </w:rPr>
+                        <w:t xml:space="preserve">  (use "git checkout -- &lt;file&gt;..." to discard changes in working directory)</w:t>
+                      </w:r>
+                    </w:p>
+                    <w:p>
+                      <w:pPr>
+                        <w:autoSpaceDE w:val="0"/>
+                        <w:autoSpaceDN w:val="0"/>
+                        <w:adjustRightInd w:val="0"/>
+                        <w:spacing w:after="0" w:line="240" w:lineRule="auto"/>
+                        <w:rPr>
+                          <w:rFonts w:ascii="Lucida Console" w:hAnsi="Lucida Console" w:cs="Lucida Console"/>
+                          <w:sz w:val="18"/>
+                          <w:szCs w:val="18"/>
+                        </w:rPr>
+                      </w:pPr>
+                    </w:p>
+                    <w:p>
+                      <w:pPr>
+                        <w:autoSpaceDE w:val="0"/>
+                        <w:autoSpaceDN w:val="0"/>
+                        <w:adjustRightInd w:val="0"/>
+                        <w:spacing w:after="0" w:line="240" w:lineRule="auto"/>
+                        <w:rPr>
+                          <w:rFonts w:ascii="Lucida Console" w:hAnsi="Lucida Console" w:cs="Lucida Console"/>
+                          <w:color w:val="BF0000"/>
+                          <w:sz w:val="18"/>
+                          <w:szCs w:val="18"/>
+                        </w:rPr>
+                      </w:pPr>
+                      <w:r>
+                        <w:rPr>
+                          <w:rFonts w:ascii="Lucida Console" w:hAnsi="Lucida Console" w:cs="Lucida Console"/>
+                          <w:sz w:val="18"/>
+                          <w:szCs w:val="18"/>
+                        </w:rPr>
+                        <w:t xml:space="preserve">        </w:t>
+                      </w:r>
+                      <w:r>
+                        <w:rPr>
+                          <w:rFonts w:ascii="Lucida Console" w:hAnsi="Lucida Console" w:cs="Lucida Console"/>
+                          <w:color w:val="BF0000"/>
+                          <w:sz w:val="18"/>
+                          <w:szCs w:val="18"/>
+                        </w:rPr>
+                        <w:t>modified:   GitHubSteps.docx</w:t>
+                      </w:r>
+                    </w:p>
+                    <w:p>
+                      <w:pPr>
+                        <w:jc w:val="center"/>
+                      </w:pPr>
+                    </w:p>
+                  </w:txbxContent>
+                </v:textbox>
+                <w10:wrap anchorx="margin"/>
+              </v:rect>
+            </w:pict>
+          </mc:Fallback>
+        </mc:AlternateContent>
+      </w:r>
+    </w:p>
+    <w:p>
+      <w:pPr>
+        <w:pStyle w:val="ListParagraph"/>
+        <w:ind w:left="2160"/>
+      </w:pPr>
+    </w:p>
+    <w:p>
+      <w:pPr>
+        <w:pStyle w:val="ListParagraph"/>
+        <w:ind w:left="2160"/>
+      </w:pPr>
+    </w:p>
+    <w:p>
+      <w:pPr>
+        <w:pStyle w:val="ListParagraph"/>
+        <w:ind w:left="2160"/>
+      </w:pPr>
+    </w:p>
+    <w:p>
+      <w:pPr>
+        <w:pStyle w:val="ListParagraph"/>
+        <w:ind w:left="2160"/>
+      </w:pPr>
+    </w:p>
+    <w:p>
+      <w:pPr>
+        <w:pStyle w:val="ListParagraph"/>
+        <w:ind w:left="2160"/>
+      </w:pPr>
+      <w:bookmarkStart w:id="0" w:name="_GoBack"/>
+      <w:bookmarkEnd w:id="0"/>
+    </w:p>
+    <w:p>
+      <w:pPr>
+        <w:pStyle w:val="ListParagraph"/>
+        <w:numPr>
+          <w:ilvl w:val="2"/>
+          <w:numId w:val="1"/>
+        </w:numPr>
+      </w:pPr>
+      <w:r>
+        <w:lastRenderedPageBreak/>
+        <w:t>git commit -m “message” File name</w:t>
+      </w:r>
+    </w:p>
+    <w:p>
+      <w:r>
+        <w:rPr>
+          <w:noProof/>
+          <w:lang w:eastAsia="en-IN"/>
+        </w:rPr>
+        <mc:AlternateContent>
+          <mc:Choice Requires="wps">
+            <w:drawing>
+              <wp:anchor distT="0" distB="0" distL="114300" distR="114300" simplePos="0" relativeHeight="251671552" behindDoc="0" locked="0" layoutInCell="1" allowOverlap="1" wp14:anchorId="2D6C6322" wp14:editId="3223D5EF">
+                <wp:simplePos x="0" y="0"/>
+                <wp:positionH relativeFrom="margin">
+                  <wp:align>center</wp:align>
+                </wp:positionH>
+                <wp:positionV relativeFrom="paragraph">
+                  <wp:posOffset>37465</wp:posOffset>
+                </wp:positionV>
+                <wp:extent cx="4371975" cy="952500"/>
+                <wp:effectExtent l="0" t="0" r="28575" b="19050"/>
+                <wp:wrapNone/>
+                <wp:docPr id="9" name="Rectangle 9"/>
+                <wp:cNvGraphicFramePr/>
+                <a:graphic xmlns:a="http://schemas.openxmlformats.org/drawingml/2006/main">
+                  <a:graphicData uri="http://schemas.microsoft.com/office/word/2010/wordprocessingShape">
+                    <wps:wsp>
+                      <wps:cNvSpPr/>
+                      <wps:spPr>
+                        <a:xfrm>
+                          <a:off x="0" y="0"/>
+                          <a:ext cx="4371975" cy="952500"/>
+                        </a:xfrm>
+                        <a:prstGeom prst="rect">
+                          <a:avLst/>
+                        </a:prstGeom>
+                      </wps:spPr>
+                      <wps:style>
+                        <a:lnRef idx="2">
+                          <a:schemeClr val="accent6"/>
+                        </a:lnRef>
+                        <a:fillRef idx="1">
+                          <a:schemeClr val="lt1"/>
+                        </a:fillRef>
+                        <a:effectRef idx="0">
+                          <a:schemeClr val="accent6"/>
+                        </a:effectRef>
+                        <a:fontRef idx="minor">
+                          <a:schemeClr val="dk1"/>
+                        </a:fontRef>
+                      </wps:style>
+                      <wps:bodyPr rot="0" spcFirstLastPara="0" vertOverflow="overflow" horzOverflow="overflow" vert="horz" wrap="square" lIns="91440" tIns="45720" rIns="91440" bIns="45720" numCol="1" spcCol="0" rtlCol="0" fromWordArt="0" anchor="ctr" anchorCtr="0" forceAA="0" compatLnSpc="1">
+                        <a:prstTxWarp prst="textNoShape">
+                          <a:avLst/>
+                        </a:prstTxWarp>
+                        <a:noAutofit/>
+                      </wps:bodyPr>
+                    </wps:wsp>
+                  </a:graphicData>
+                </a:graphic>
+                <wp14:sizeRelH relativeFrom="margin">
+                  <wp14:pctWidth>0</wp14:pctWidth>
+                </wp14:sizeRelH>
+              </wp:anchor>
+            </w:drawing>
+          </mc:Choice>
+          <mc:Fallback>
+            <w:pict>
+              <v:rect w14:anchorId="343C341B" id="Rectangle 9" o:spid="_x0000_s1026" style="position:absolute;margin-left:0;margin-top:2.95pt;width:344.25pt;height:75pt;z-index:251671552;visibility:visible;mso-wrap-style:square;mso-width-percent:0;mso-wrap-distance-left:9pt;mso-wrap-distance-top:0;mso-wrap-distance-right:9pt;mso-wrap-distance-bottom:0;mso-position-horizontal:center;mso-position-horizontal-relative:margin;mso-position-vertical:absolute;mso-position-vertical-relative:text;mso-width-percent:0;mso-width-relative:margin;v-text-anchor:middle" o:gfxdata="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" fillcolor="white [3201]" strokecolor="#70ad47 [3209]" strokeweight="1pt">
+                <w10:wrap anchorx="margin"/>
+              </v:rect>
+            </w:pict>
+          </mc:Fallback>
+        </mc:AlternateContent>
+      </w:r>
+    </w:p>
     <w:p/>
     <w:p/>
+    <w:p/>
+    <w:p>
+      <w:pPr>
+        <w:pStyle w:val="ListParagraph"/>
+        <w:numPr>
+          <w:ilvl w:val="2"/>
+          <w:numId w:val="1"/>
+        </w:numPr>
+      </w:pPr>
+      <w:r>
+        <w:t>git push -u origin master</w:t>
+      </w:r>
+    </w:p>
+    <w:p/>
+    <w:p/>
+    <w:p>
+      <w:r>
+        <w:rPr>
+          <w:noProof/>
+          <w:lang w:eastAsia="en-IN"/>
+        </w:rPr>
+        <mc:AlternateContent>
+          <mc:Choice Requires="wps">
+            <w:drawing>
+              <wp:anchor distT="0" distB="0" distL="114300" distR="114300" simplePos="0" relativeHeight="251673600" behindDoc="0" locked="0" layoutInCell="1" allowOverlap="1" wp14:anchorId="2D6C6322" wp14:editId="3223D5EF">
+                <wp:simplePos x="0" y="0"/>
+                <wp:positionH relativeFrom="margin">
+                  <wp:align>center</wp:align>
+                </wp:positionH>
+                <wp:positionV relativeFrom="paragraph">
+                  <wp:posOffset>8890</wp:posOffset>
+                </wp:positionV>
+                <wp:extent cx="4371975" cy="952500"/>
+                <wp:effectExtent l="0" t="0" r="28575" b="19050"/>
+                <wp:wrapNone/>
+                <wp:docPr id="10" name="Rectangle 10"/>
+                <wp:cNvGraphicFramePr/>
+                <a:graphic xmlns:a="http://schemas.openxmlformats.org/drawingml/2006/main">
+                  <a:graphicData uri="http://schemas.microsoft.com/office/word/2010/wordprocessingShape">
+                    <wps:wsp>
+                      <wps:cNvSpPr/>
+                      <wps:spPr>
+                        <a:xfrm>
+                          <a:off x="0" y="0"/>
+                          <a:ext cx="4371975" cy="952500"/>
+                        </a:xfrm>
+                        <a:prstGeom prst="rect">
+                          <a:avLst/>
+                        </a:prstGeom>
+                      </wps:spPr>
+                      <wps:style>
+                        <a:lnRef idx="2">
+                          <a:schemeClr val="accent6"/>
+                        </a:lnRef>
+                        <a:fillRef idx="1">
+                          <a:schemeClr val="lt1"/>
+                        </a:fillRef>
+                        <a:effectRef idx="0">
+                          <a:schemeClr val="accent6"/>
+                        </a:effectRef>
+                        <a:fontRef idx="minor">
+                          <a:schemeClr val="dk1"/>
+                        </a:fontRef>
+                      </wps:style>
+                      <wps:bodyPr rot="0" spcFirstLastPara="0" vertOverflow="overflow" horzOverflow="overflow" vert="horz" wrap="square" lIns="91440" tIns="45720" rIns="91440" bIns="45720" numCol="1" spcCol="0" rtlCol="0" fromWordArt="0" anchor="ctr" anchorCtr="0" forceAA="0" compatLnSpc="1">
+                        <a:prstTxWarp prst="textNoShape">
+                          <a:avLst/>
+                        </a:prstTxWarp>
+                        <a:noAutofit/>
+                      </wps:bodyPr>
+                    </wps:wsp>
+                  </a:graphicData>
+                </a:graphic>
+                <wp14:sizeRelH relativeFrom="margin">
+                  <wp14:pctWidth>0</wp14:pctWidth>
+                </wp14:sizeRelH>
+              </wp:anchor>
+            </w:drawing>
+          </mc:Choice>
+          <mc:Fallback>
+            <w:pict>
+              <v:rect w14:anchorId="44DAC56B" id="Rectangle 10" o:spid="_x0000_s1026" style="position:absolute;margin-left:0;margin-top:.7pt;width:344.25pt;height:75pt;z-index:251673600;visibility:visible;mso-wrap-style:square;mso-width-percent:0;mso-wrap-distance-left:9pt;mso-wrap-distance-top:0;mso-wrap-distance-right:9pt;mso-wrap-distance-bottom:0;mso-position-horizontal:center;mso-position-horizontal-relative:margin;mso-position-vertical:absolute;mso-position-vertical-relative:text;mso-width-percent:0;mso-width-relative:margin;v-text-anchor:middle" o:gfxdata="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" fillcolor="white [3201]" strokecolor="#70ad47 [3209]" strokeweight="1pt">
+                <w10:wrap anchorx="margin"/>
+              </v:rect>
+            </w:pict>
+          </mc:Fallback>
+        </mc:AlternateContent>
+      </w:r>
+    </w:p>
     <w:p/>
     <w:p/>
     <w:p/>

</xml_diff>

<commit_message>
Some chages in document
</commit_message>
<xml_diff>
--- a/GitHubSteps.docx
+++ b/GitHubSteps.docx
@@ -8,6 +8,14 @@
       </w:pPr>
       <w:r>
         <w:t>GIT HUB Steps</w:t>
+      </w:r>
+    </w:p>
+    <w:p>
+      <w:pPr>
+        <w:ind w:firstLine="360"/>
+      </w:pPr>
+      <w:r>
+        <w:t>Git Hub is mainly used on software development project. More than one who uses the same repository and used it in version control.</w:t>
       </w:r>
     </w:p>
     <w:p>
@@ -136,6 +144,18 @@
         </w:numPr>
       </w:pPr>
       <w:r>
+        <w:t>Repository is just like a project or folder structure.</w:t>
+      </w:r>
+    </w:p>
+    <w:p>
+      <w:pPr>
+        <w:pStyle w:val="ListParagraph"/>
+        <w:numPr>
+          <w:ilvl w:val="1"/>
+          <w:numId w:val="1"/>
+        </w:numPr>
+      </w:pPr>
+      <w:r>
         <w:t>Click New button to create new repository.</w:t>
       </w:r>
     </w:p>
@@ -315,6 +335,7 @@
           <w:szCs w:val="21"/>
           <w:shd w:val="clear" w:color="auto" w:fill="FFFFFF"/>
         </w:rPr>
+        <w:lastRenderedPageBreak/>
         <w:t>Tick the check box of read me file.</w:t>
       </w:r>
     </w:p>
@@ -447,8 +468,6 @@
       <w:pPr>
         <w:pStyle w:val="Heading1"/>
       </w:pPr>
-      <w:bookmarkStart w:id="0" w:name="_GoBack"/>
-      <w:bookmarkEnd w:id="0"/>
       <w:r>
         <w:t>Git Commands</w:t>
       </w:r>
@@ -491,18 +510,10 @@
           <w:sz w:val="18"/>
           <w:szCs w:val="18"/>
         </w:rPr>
-        <w:t>git config --global user.name "</w:t>
-      </w:r>
-      <w:proofErr w:type="spellStart"/>
-      <w:r>
-        <w:rPr>
-          <w:rFonts w:ascii="Lucida Console" w:hAnsi="Lucida Console" w:cs="Lucida Console"/>
-          <w:sz w:val="18"/>
-          <w:szCs w:val="18"/>
-        </w:rPr>
-        <w:t>karthivenkatesh</w:t>
-      </w:r>
-      <w:proofErr w:type="spellEnd"/>
+        <w:t>git config --global user.name "karthivenkatesh</w:t>
+      </w:r>
+      <w:bookmarkStart w:id="0" w:name="_GoBack"/>
+      <w:bookmarkEnd w:id="0"/>
       <w:r>
         <w:rPr>
           <w:rFonts w:ascii="Lucida Console" w:hAnsi="Lucida Console" w:cs="Lucida Console"/>
@@ -521,15 +532,7 @@
         </w:numPr>
       </w:pPr>
       <w:r>
-        <w:t xml:space="preserve">git config --global </w:t>
-      </w:r>
-      <w:proofErr w:type="spellStart"/>
-      <w:r>
-        <w:t>user.email</w:t>
-      </w:r>
-      <w:proofErr w:type="spellEnd"/>
-      <w:r>
-        <w:t xml:space="preserve"> </w:t>
+        <w:t xml:space="preserve">git config --global user.email </w:t>
       </w:r>
       <w:hyperlink r:id="rId11" w:history="1">
         <w:r>
@@ -551,25 +554,7 @@
           <w:sz w:val="18"/>
           <w:szCs w:val="18"/>
         </w:rPr>
-        <w:t xml:space="preserve">git config --global </w:t>
-      </w:r>
-      <w:proofErr w:type="spellStart"/>
-      <w:r>
-        <w:rPr>
-          <w:rFonts w:ascii="Lucida Console" w:hAnsi="Lucida Console" w:cs="Lucida Console"/>
-          <w:sz w:val="18"/>
-          <w:szCs w:val="18"/>
-        </w:rPr>
-        <w:t>user.email</w:t>
-      </w:r>
-      <w:proofErr w:type="spellEnd"/>
-      <w:r>
-        <w:rPr>
-          <w:rFonts w:ascii="Lucida Console" w:hAnsi="Lucida Console" w:cs="Lucida Console"/>
-          <w:sz w:val="18"/>
-          <w:szCs w:val="18"/>
-        </w:rPr>
-        <w:t xml:space="preserve"> anuvenkatesheee@gmail.com</w:t>
+        <w:t>git config --global user.email anuvenkatesheee@gmail.com</w:t>
       </w:r>
     </w:p>
     <w:p>
@@ -581,15 +566,7 @@
         </w:numPr>
       </w:pPr>
       <w:r>
-        <w:t>git clone (</w:t>
-      </w:r>
-      <w:proofErr w:type="spellStart"/>
-      <w:r>
-        <w:t>url</w:t>
-      </w:r>
-      <w:proofErr w:type="spellEnd"/>
-      <w:r>
-        <w:t>)</w:t>
+        <w:t>git clone (url)</w:t>
       </w:r>
     </w:p>
     <w:p>
@@ -628,15 +605,7 @@
         <w:t xml:space="preserve">once cloned </w:t>
       </w:r>
       <w:r>
-        <w:t xml:space="preserve">with </w:t>
-      </w:r>
-      <w:proofErr w:type="spellStart"/>
-      <w:r>
-        <w:t>url</w:t>
-      </w:r>
-      <w:proofErr w:type="spellEnd"/>
-      <w:r>
-        <w:t xml:space="preserve"> in your master folder, you will see a folder name as git name will created.</w:t>
+        <w:t>with url in your master folder, you will see a folder name as git name will created.</w:t>
       </w:r>
     </w:p>
     <w:p>
@@ -737,7 +706,6 @@
           <w:szCs w:val="18"/>
           <w:lang w:eastAsia="en-IN"/>
         </w:rPr>
-        <w:lastRenderedPageBreak/>
         <mc:AlternateContent>
           <mc:Choice Requires="wps">
             <w:drawing>
@@ -904,25 +872,7 @@
                                 <w:sz w:val="18"/>
                                 <w:szCs w:val="18"/>
                               </w:rPr>
-                              <w:t xml:space="preserve"> (use "git reset HEAD &lt;file&gt;..." to </w:t>
-                            </w:r>
-                            <w:proofErr w:type="spellStart"/>
-                            <w:r>
-                              <w:rPr>
-                                <w:rFonts w:ascii="Lucida Console" w:hAnsi="Lucida Console" w:cs="Lucida Console"/>
-                                <w:sz w:val="18"/>
-                                <w:szCs w:val="18"/>
-                              </w:rPr>
-                              <w:t>unstage</w:t>
-                            </w:r>
-                            <w:proofErr w:type="spellEnd"/>
-                            <w:r>
-                              <w:rPr>
-                                <w:rFonts w:ascii="Lucida Console" w:hAnsi="Lucida Console" w:cs="Lucida Console"/>
-                                <w:sz w:val="18"/>
-                                <w:szCs w:val="18"/>
-                              </w:rPr>
-                              <w:t>)</w:t>
+                              <w:t xml:space="preserve"> (use "git reset HEAD &lt;file&gt;..." to unstage)</w:t>
                             </w:r>
                           </w:p>
                           <w:p>
@@ -1374,39 +1324,7 @@
                                 <w:sz w:val="18"/>
                                 <w:szCs w:val="18"/>
                               </w:rPr>
-                              <w:t xml:space="preserve"> 1 file changed, 0 insertions</w:t>
-                            </w:r>
-                            <w:r>
-                              <w:rPr>
-                                <w:rFonts w:ascii="Lucida Console" w:hAnsi="Lucida Console" w:cs="Lucida Console"/>
-                                <w:sz w:val="18"/>
-                                <w:szCs w:val="18"/>
-                              </w:rPr>
-                              <w:t xml:space="preserve"> </w:t>
-                            </w:r>
-                            <w:r>
-                              <w:rPr>
-                                <w:rFonts w:ascii="Lucida Console" w:hAnsi="Lucida Console" w:cs="Lucida Console"/>
-                                <w:sz w:val="18"/>
-                                <w:szCs w:val="18"/>
-                              </w:rPr>
-                              <w:t>(+), 0 deletions</w:t>
-                            </w:r>
-                            <w:r>
-                              <w:rPr>
-                                <w:rFonts w:ascii="Lucida Console" w:hAnsi="Lucida Console" w:cs="Lucida Console"/>
-                                <w:sz w:val="18"/>
-                                <w:szCs w:val="18"/>
-                              </w:rPr>
-                              <w:t xml:space="preserve"> </w:t>
-                            </w:r>
-                            <w:r>
-                              <w:rPr>
-                                <w:rFonts w:ascii="Lucida Console" w:hAnsi="Lucida Console" w:cs="Lucida Console"/>
-                                <w:sz w:val="18"/>
-                                <w:szCs w:val="18"/>
-                              </w:rPr>
-                              <w:t>(-)</w:t>
+                              <w:t xml:space="preserve"> 1 file changed, 0 insertions (+), 0 deletions (-)</w:t>
                             </w:r>
                           </w:p>
                           <w:p>
@@ -1876,15 +1794,7 @@
                                 <w:sz w:val="18"/>
                                 <w:szCs w:val="18"/>
                               </w:rPr>
-                              <w:t xml:space="preserve">   3624662..3c17e86 </w:t>
-                            </w:r>
-                            <w:r>
-                              <w:rPr>
-                                <w:rFonts w:ascii="Lucida Console" w:hAnsi="Lucida Console" w:cs="Lucida Console"/>
-                                <w:sz w:val="18"/>
-                                <w:szCs w:val="18"/>
-                              </w:rPr>
-                              <w:t>master -&gt; master</w:t>
+                              <w:t xml:space="preserve">   3624662..3c17e86 master -&gt; master</w:t>
                             </w:r>
                           </w:p>
                           <w:p>
@@ -2178,15 +2088,7 @@
         </w:numPr>
       </w:pPr>
       <w:r>
-        <w:t>git remote add origin master (</w:t>
-      </w:r>
-      <w:proofErr w:type="spellStart"/>
-      <w:r>
-        <w:t>url</w:t>
-      </w:r>
-      <w:proofErr w:type="spellEnd"/>
-      <w:r>
-        <w:t>)</w:t>
+        <w:t>git remote add origin master (url)</w:t>
       </w:r>
     </w:p>
     <w:p>
@@ -2819,6 +2721,7 @@
         </w:numPr>
       </w:pPr>
       <w:r>
+        <w:lastRenderedPageBreak/>
         <w:t>git commit -m “message” File name</w:t>
       </w:r>
     </w:p>
@@ -2891,25 +2794,7 @@
                                 <w:sz w:val="18"/>
                                 <w:szCs w:val="18"/>
                               </w:rPr>
-                              <w:t xml:space="preserve">git commit -m "New </w:t>
-                            </w:r>
-                            <w:proofErr w:type="spellStart"/>
-                            <w:r>
-                              <w:rPr>
-                                <w:rFonts w:ascii="Lucida Console" w:hAnsi="Lucida Console" w:cs="Lucida Console"/>
-                                <w:sz w:val="18"/>
-                                <w:szCs w:val="18"/>
-                              </w:rPr>
-                              <w:t>chages</w:t>
-                            </w:r>
-                            <w:proofErr w:type="spellEnd"/>
-                            <w:r>
-                              <w:rPr>
-                                <w:rFonts w:ascii="Lucida Console" w:hAnsi="Lucida Console" w:cs="Lucida Console"/>
-                                <w:sz w:val="18"/>
-                                <w:szCs w:val="18"/>
-                              </w:rPr>
-                              <w:t xml:space="preserve"> in file" GitHubSteps.docx</w:t>
+                              <w:t>git commit -m "New chages in file" GitHubSteps.docx</w:t>
                             </w:r>
                           </w:p>
                           <w:p>
@@ -2930,25 +2815,7 @@
                                 <w:sz w:val="18"/>
                                 <w:szCs w:val="18"/>
                               </w:rPr>
-                              <w:t xml:space="preserve">[master c20aeda] New </w:t>
-                            </w:r>
-                            <w:proofErr w:type="spellStart"/>
-                            <w:r>
-                              <w:rPr>
-                                <w:rFonts w:ascii="Lucida Console" w:hAnsi="Lucida Console" w:cs="Lucida Console"/>
-                                <w:sz w:val="18"/>
-                                <w:szCs w:val="18"/>
-                              </w:rPr>
-                              <w:t>chages</w:t>
-                            </w:r>
-                            <w:proofErr w:type="spellEnd"/>
-                            <w:r>
-                              <w:rPr>
-                                <w:rFonts w:ascii="Lucida Console" w:hAnsi="Lucida Console" w:cs="Lucida Console"/>
-                                <w:sz w:val="18"/>
-                                <w:szCs w:val="18"/>
-                              </w:rPr>
-                              <w:t xml:space="preserve"> in file</w:t>
+                              <w:t>[master c20aeda] New chages in file</w:t>
                             </w:r>
                           </w:p>
                           <w:p>
@@ -2969,15 +2836,7 @@
                                 <w:sz w:val="18"/>
                                 <w:szCs w:val="18"/>
                               </w:rPr>
-                              <w:t xml:space="preserve"> 1 file changed, 0 </w:t>
-                            </w:r>
-                            <w:r>
-                              <w:rPr>
-                                <w:rFonts w:ascii="Lucida Console" w:hAnsi="Lucida Console" w:cs="Lucida Console"/>
-                                <w:sz w:val="18"/>
-                                <w:szCs w:val="18"/>
-                              </w:rPr>
-                              <w:t>insertions(+), 0 deletions(-)</w:t>
+                              <w:t xml:space="preserve"> 1 file changed, 0 insertions(+), 0 deletions(-)</w:t>
                             </w:r>
                           </w:p>
                           <w:p>
@@ -3403,15 +3262,7 @@
                                 <w:sz w:val="18"/>
                                 <w:szCs w:val="18"/>
                               </w:rPr>
-                              <w:t xml:space="preserve">   3c17e</w:t>
-                            </w:r>
-                            <w:r>
-                              <w:rPr>
-                                <w:rFonts w:ascii="Lucida Console" w:hAnsi="Lucida Console" w:cs="Lucida Console"/>
-                                <w:sz w:val="18"/>
-                                <w:szCs w:val="18"/>
-                              </w:rPr>
-                              <w:t>86..c20aeda  master -&gt; master</w:t>
+                              <w:t xml:space="preserve">   3c17e86..c20aeda  master -&gt; master</w:t>
                             </w:r>
                           </w:p>
                           <w:p>

</xml_diff>

<commit_message>
New comment added to add all files in folder
</commit_message>
<xml_diff>
--- a/GitHubSteps.docx
+++ b/GitHubSteps.docx
@@ -510,17 +510,7 @@
           <w:sz w:val="18"/>
           <w:szCs w:val="18"/>
         </w:rPr>
-        <w:t>git config --global user.name "karthivenkatesh</w:t>
-      </w:r>
-      <w:bookmarkStart w:id="0" w:name="_GoBack"/>
-      <w:bookmarkEnd w:id="0"/>
-      <w:r>
-        <w:rPr>
-          <w:rFonts w:ascii="Lucida Console" w:hAnsi="Lucida Console" w:cs="Lucida Console"/>
-          <w:sz w:val="18"/>
-          <w:szCs w:val="18"/>
-        </w:rPr>
-        <w:t>"</w:t>
+        <w:t>git config --global user.name "karthivenkatesh"</w:t>
       </w:r>
     </w:p>
     <w:p>
@@ -619,6 +609,23 @@
       <w:r>
         <w:t>git add (file names)</w:t>
       </w:r>
+    </w:p>
+    <w:p>
+      <w:pPr>
+        <w:pStyle w:val="ListParagraph"/>
+        <w:numPr>
+          <w:ilvl w:val="2"/>
+          <w:numId w:val="1"/>
+        </w:numPr>
+      </w:pPr>
+      <w:r>
+        <w:t xml:space="preserve">To add all files in folder type </w:t>
+      </w:r>
+      <w:r>
+        <w:t>git add -A</w:t>
+      </w:r>
+      <w:bookmarkStart w:id="0" w:name="_GoBack"/>
+      <w:bookmarkEnd w:id="0"/>
     </w:p>
     <w:p>
       <w:pPr>
@@ -2721,7 +2728,6 @@
         </w:numPr>
       </w:pPr>
       <w:r>
-        <w:lastRenderedPageBreak/>
         <w:t>git commit -m “message” File name</w:t>
       </w:r>
     </w:p>

</xml_diff>

<commit_message>
New changes in Add command
</commit_message>
<xml_diff>
--- a/GitHubSteps.docx
+++ b/GitHubSteps.docx
@@ -645,20 +645,27 @@
     <w:p>
       <w:pPr>
         <w:pStyle w:val="ListParagraph"/>
-        <w:ind w:left="2160"/>
-      </w:pPr>
+        <w:numPr>
+          <w:ilvl w:val="2"/>
+          <w:numId w:val="1"/>
+        </w:numPr>
+      </w:pPr>
+      <w:r>
+        <w:rPr>
+          <w:rFonts w:ascii="Lucida Console" w:hAnsi="Lucida Console" w:cs="Lucida Console"/>
+          <w:sz w:val="18"/>
+          <w:szCs w:val="18"/>
+        </w:rPr>
+        <w:t>git add .  ---&gt; To add new folder</w:t>
+      </w:r>
     </w:p>
     <w:p>
       <w:pPr>
         <w:pStyle w:val="ListParagraph"/>
         <w:ind w:left="1440"/>
       </w:pPr>
-    </w:p>
-    <w:p>
-      <w:pPr>
-        <w:pStyle w:val="ListParagraph"/>
-        <w:ind w:left="1440"/>
-      </w:pPr>
+      <w:bookmarkStart w:id="0" w:name="_GoBack"/>
+      <w:bookmarkEnd w:id="0"/>
     </w:p>
     <w:p>
       <w:pPr>
@@ -2103,8 +2110,6 @@
         <w:pStyle w:val="ListParagraph"/>
         <w:ind w:left="1440"/>
       </w:pPr>
-      <w:bookmarkStart w:id="0" w:name="_GoBack"/>
-      <w:bookmarkEnd w:id="0"/>
     </w:p>
     <w:p>
       <w:pPr>
@@ -2623,7 +2628,6 @@
         </w:numPr>
       </w:pPr>
       <w:r>
-        <w:lastRenderedPageBreak/>
         <w:t>git commit -m “message” File name</w:t>
       </w:r>
     </w:p>
@@ -2633,6 +2637,7 @@
           <w:noProof/>
           <w:lang w:eastAsia="en-IN"/>
         </w:rPr>
+        <w:lastRenderedPageBreak/>
         <mc:AlternateContent>
           <mc:Choice Requires="wps">
             <w:drawing>

</xml_diff>